<commit_message>
many changes for fall
</commit_message>
<xml_diff>
--- a/teaching/expdes/syllabus.docx
+++ b/teaching/expdes/syllabus.docx
@@ -1,6 +1,6 @@
 
 <file path=word/document.xml><?xml version="1.0" encoding="utf-8"?>
-<w:document xmlns:wpc="http://schemas.microsoft.com/office/word/2010/wordprocessingCanvas" xmlns:cx="http://schemas.microsoft.com/office/drawing/2014/chartex" xmlns:cx1="http://schemas.microsoft.com/office/drawing/2015/9/8/chartex" xmlns:cx2="http://schemas.microsoft.com/office/drawing/2015/10/21/chartex" xmlns:cx3="http://schemas.microsoft.com/office/drawing/2016/5/9/chartex" xmlns:cx4="http://schemas.microsoft.com/office/drawing/2016/5/10/chartex" xmlns:cx5="http://schemas.microsoft.com/office/drawing/2016/5/11/chartex" xmlns:cx6="http://schemas.microsoft.com/office/drawing/2016/5/12/chartex" xmlns:cx7="http://schemas.microsoft.com/office/drawing/2016/5/13/chartex" xmlns:cx8="http://schemas.microsoft.com/office/drawing/2016/5/14/chartex" xmlns:mc="http://schemas.openxmlformats.org/markup-compatibility/2006" xmlns:aink="http://schemas.microsoft.com/office/drawing/2016/ink" xmlns:am3d="http://schemas.microsoft.com/office/drawing/2017/model3d" xmlns:o="urn:schemas-microsoft-com:office:office" xmlns:r="http://schemas.openxmlformats.org/officeDocument/2006/relationships" xmlns:m="http://schemas.openxmlformats.org/officeDocument/2006/math" xmlns:v="urn:schemas-microsoft-com:vml" xmlns:wp14="http://schemas.microsoft.com/office/word/2010/wordprocessingDrawing" xmlns:wp="http://schemas.openxmlformats.org/drawingml/2006/wordprocessingDrawing" xmlns:w10="urn:schemas-microsoft-com:office:word" xmlns:w="http://schemas.openxmlformats.org/wordprocessingml/2006/main" xmlns:w14="http://schemas.microsoft.com/office/word/2010/wordml" xmlns:w15="http://schemas.microsoft.com/office/word/2012/wordml" xmlns:w16cex="http://schemas.microsoft.com/office/word/2018/wordml/cex" xmlns:w16cid="http://schemas.microsoft.com/office/word/2016/wordml/cid" xmlns:w16="http://schemas.microsoft.com/office/word/2018/wordml" xmlns:w16se="http://schemas.microsoft.com/office/word/2015/wordml/symex" xmlns:wpg="http://schemas.microsoft.com/office/word/2010/wordprocessingGroup" xmlns:wpi="http://schemas.microsoft.com/office/word/2010/wordprocessingInk" xmlns:wne="http://schemas.microsoft.com/office/word/2006/wordml" xmlns:wps="http://schemas.microsoft.com/office/word/2010/wordprocessingShape" mc:Ignorable="w14 w15 w16se w16cid w16 w16cex wp14">
+<w:document xmlns:wpc="http://schemas.microsoft.com/office/word/2010/wordprocessingCanvas" xmlns:cx="http://schemas.microsoft.com/office/drawing/2014/chartex" xmlns:cx1="http://schemas.microsoft.com/office/drawing/2015/9/8/chartex" xmlns:cx2="http://schemas.microsoft.com/office/drawing/2015/10/21/chartex" xmlns:cx3="http://schemas.microsoft.com/office/drawing/2016/5/9/chartex" xmlns:cx4="http://schemas.microsoft.com/office/drawing/2016/5/10/chartex" xmlns:cx5="http://schemas.microsoft.com/office/drawing/2016/5/11/chartex" xmlns:cx6="http://schemas.microsoft.com/office/drawing/2016/5/12/chartex" xmlns:cx7="http://schemas.microsoft.com/office/drawing/2016/5/13/chartex" xmlns:cx8="http://schemas.microsoft.com/office/drawing/2016/5/14/chartex" xmlns:mc="http://schemas.openxmlformats.org/markup-compatibility/2006" xmlns:aink="http://schemas.microsoft.com/office/drawing/2016/ink" xmlns:am3d="http://schemas.microsoft.com/office/drawing/2017/model3d" xmlns:o="urn:schemas-microsoft-com:office:office" xmlns:r="http://schemas.openxmlformats.org/officeDocument/2006/relationships" xmlns:m="http://schemas.openxmlformats.org/officeDocument/2006/math" xmlns:v="urn:schemas-microsoft-com:vml" xmlns:wp14="http://schemas.microsoft.com/office/word/2010/wordprocessingDrawing" xmlns:wp="http://schemas.openxmlformats.org/drawingml/2006/wordprocessingDrawing" xmlns:w10="urn:schemas-microsoft-com:office:word" xmlns:w="http://schemas.openxmlformats.org/wordprocessingml/2006/main" xmlns:w14="http://schemas.microsoft.com/office/word/2010/wordml" xmlns:w15="http://schemas.microsoft.com/office/word/2012/wordml" xmlns:w16cex="http://schemas.microsoft.com/office/word/2018/wordml/cex" xmlns:w16cid="http://schemas.microsoft.com/office/word/2016/wordml/cid" xmlns:w16="http://schemas.microsoft.com/office/word/2018/wordml" xmlns:w16sdtdh="http://schemas.microsoft.com/office/word/2020/wordml/sdtdatahash" xmlns:w16se="http://schemas.microsoft.com/office/word/2015/wordml/symex" xmlns:wpg="http://schemas.microsoft.com/office/word/2010/wordprocessingGroup" xmlns:wpi="http://schemas.microsoft.com/office/word/2010/wordprocessingInk" xmlns:wne="http://schemas.microsoft.com/office/word/2006/wordml" xmlns:wps="http://schemas.microsoft.com/office/word/2010/wordprocessingShape" mc:Ignorable="w14 w15 w16se w16cid w16 w16cex w16sdtdh wp14">
   <w:body>
     <w:p>
       <w:pPr>
@@ -51,7 +51,6 @@
         <w:rPr>
           <w:rFonts w:ascii="Cambria" w:hAnsi="Cambria" w:cs="Calibri"/>
           <w:sz w:val="36"/>
-          <w:szCs w:val="24"/>
         </w:rPr>
         <w:t xml:space="preserve"> </w:t>
       </w:r>
@@ -75,7 +74,6 @@
         <w:rPr>
           <w:rFonts w:ascii="Cambria" w:hAnsi="Cambria" w:cs="Calibri"/>
           <w:sz w:val="36"/>
-          <w:szCs w:val="24"/>
         </w:rPr>
         <w:t xml:space="preserve"> </w:t>
       </w:r>
@@ -96,7 +94,10 @@
         <w:t xml:space="preserve">Time: </w:t>
       </w:r>
       <w:r>
-        <w:t>TR 3:15-4:30</w:t>
+        <w:t xml:space="preserve">TR </w:t>
+      </w:r>
+      <w:r>
+        <w:t>11:10-12:25</w:t>
       </w:r>
       <w:r>
         <w:tab/>
@@ -112,7 +113,10 @@
         <w:t>Location:</w:t>
       </w:r>
       <w:r>
-        <w:t xml:space="preserve"> online only</w:t>
+        <w:t xml:space="preserve"> </w:t>
+      </w:r>
+      <w:r>
+        <w:t>Butler 309</w:t>
       </w:r>
       <w:r>
         <w:tab/>
@@ -156,8 +160,6 @@
       <w:r>
         <w:rPr>
           <w:rFonts w:ascii="Cambria" w:hAnsi="Cambria" w:cs="Calibri"/>
-          <w:sz w:val="24"/>
-          <w:szCs w:val="24"/>
         </w:rPr>
         <w:t xml:space="preserve"> </w:t>
       </w:r>
@@ -178,7 +180,13 @@
         <w:t>Office:</w:t>
       </w:r>
       <w:r>
-        <w:t xml:space="preserve"> BSBW 309</w:t>
+        <w:t xml:space="preserve"> BSBW </w:t>
+      </w:r>
+      <w:r>
+        <w:t>11</w:t>
+      </w:r>
+      <w:r>
+        <w:t>9</w:t>
       </w:r>
       <w:r>
         <w:tab/>
@@ -191,10 +199,10 @@
         </w:tabs>
       </w:pPr>
       <w:r>
-        <w:t>Phone:</w:t>
-      </w:r>
-      <w:r>
-        <w:t xml:space="preserve"> 979-862-4880</w:t>
+        <w:t>E-Mail:</w:t>
+      </w:r>
+      <w:r>
+        <w:t xml:space="preserve"> blackmon@tamu.edu</w:t>
       </w:r>
       <w:r>
         <w:tab/>
@@ -207,22 +215,6 @@
         </w:tabs>
       </w:pPr>
       <w:r>
-        <w:t>E-Mail:</w:t>
-      </w:r>
-      <w:r>
-        <w:t xml:space="preserve"> blackmon@tamu.edu</w:t>
-      </w:r>
-      <w:r>
-        <w:tab/>
-      </w:r>
-    </w:p>
-    <w:p>
-      <w:pPr>
-        <w:tabs>
-          <w:tab w:val="left" w:pos="2160"/>
-        </w:tabs>
-      </w:pPr>
-      <w:r>
         <w:t>Office Hours:</w:t>
       </w:r>
       <w:r>
@@ -501,18 +493,30 @@
         <w:rPr>
           <w:rFonts w:ascii="Cambria" w:hAnsi="Cambria" w:cs="Calibri"/>
         </w:rPr>
-        <w:t xml:space="preserve">A total of 400 points are available in the course: </w:t>
+        <w:t xml:space="preserve">A total of </w:t>
       </w:r>
       <w:r>
         <w:rPr>
           <w:rFonts w:ascii="Cambria" w:hAnsi="Cambria" w:cs="Calibri"/>
         </w:rPr>
-        <w:t>6</w:t>
+        <w:t>3</w:t>
       </w:r>
       <w:r>
         <w:rPr>
           <w:rFonts w:ascii="Cambria" w:hAnsi="Cambria" w:cs="Calibri"/>
         </w:rPr>
+        <w:t xml:space="preserve">00 points are available in the course: </w:t>
+      </w:r>
+      <w:r>
+        <w:rPr>
+          <w:rFonts w:ascii="Cambria" w:hAnsi="Cambria" w:cs="Calibri"/>
+        </w:rPr>
+        <w:t>5</w:t>
+      </w:r>
+      <w:r>
+        <w:rPr>
+          <w:rFonts w:ascii="Cambria" w:hAnsi="Cambria" w:cs="Calibri"/>
+        </w:rPr>
         <w:t xml:space="preserve"> homework assignments (</w:t>
       </w:r>
       <w:r>
@@ -525,49 +529,7 @@
         <w:rPr>
           <w:rFonts w:ascii="Cambria" w:hAnsi="Cambria" w:cs="Calibri"/>
         </w:rPr>
-        <w:t xml:space="preserve"> points each</w:t>
-      </w:r>
-      <w:r>
-        <w:rPr>
-          <w:rFonts w:ascii="Cambria" w:hAnsi="Cambria" w:cs="Calibri"/>
-        </w:rPr>
-        <w:t xml:space="preserve"> lowest grade dropped</w:t>
-      </w:r>
-      <w:r>
-        <w:rPr>
-          <w:rFonts w:ascii="Cambria" w:hAnsi="Cambria" w:cs="Calibri"/>
-        </w:rPr>
-        <w:t xml:space="preserve">), two exams (100 points each), and </w:t>
-      </w:r>
-      <w:r>
-        <w:rPr>
-          <w:rFonts w:ascii="Cambria" w:hAnsi="Cambria" w:cs="Calibri"/>
-        </w:rPr>
-        <w:t xml:space="preserve">a </w:t>
-      </w:r>
-      <w:r>
-        <w:rPr>
-          <w:rFonts w:ascii="Cambria" w:hAnsi="Cambria" w:cs="Calibri"/>
-        </w:rPr>
-        <w:t xml:space="preserve">final project </w:t>
-      </w:r>
-      <w:r>
-        <w:rPr>
-          <w:rFonts w:ascii="Cambria" w:hAnsi="Cambria" w:cs="Calibri"/>
-        </w:rPr>
-        <w:t>(</w:t>
-      </w:r>
-      <w:r>
-        <w:rPr>
-          <w:rFonts w:ascii="Cambria" w:hAnsi="Cambria" w:cs="Calibri"/>
-        </w:rPr>
-        <w:t>100</w:t>
-      </w:r>
-      <w:r>
-        <w:rPr>
-          <w:rFonts w:ascii="Cambria" w:hAnsi="Cambria" w:cs="Calibri"/>
-        </w:rPr>
-        <w:t xml:space="preserve"> points). The breakdown of grades will be:</w:t>
+        <w:t xml:space="preserve"> points each), two exams (100 points each). The breakdown of grades will be:</w:t>
       </w:r>
     </w:p>
     <w:p>
@@ -715,29 +677,16 @@
         <w:t>Course Schedule</w:t>
       </w:r>
     </w:p>
-    <w:p>
-      <w:pPr>
-        <w:keepNext/>
-      </w:pPr>
-    </w:p>
+    <w:p/>
     <w:tbl>
       <w:tblPr>
-        <w:tblStyle w:val="TableGrid"/>
-        <w:tblW w:w="0" w:type="auto"/>
-        <w:tblBorders>
-          <w:top w:val="none" w:sz="0" w:space="0" w:color="auto"/>
-          <w:left w:val="none" w:sz="0" w:space="0" w:color="auto"/>
-          <w:bottom w:val="none" w:sz="0" w:space="0" w:color="auto"/>
-          <w:right w:val="none" w:sz="0" w:space="0" w:color="auto"/>
-          <w:insideH w:val="none" w:sz="0" w:space="0" w:color="auto"/>
-          <w:insideV w:val="none" w:sz="0" w:space="0" w:color="auto"/>
-        </w:tblBorders>
+        <w:tblW w:w="5888" w:type="dxa"/>
         <w:tblLook w:val="04A0" w:firstRow="1" w:lastRow="0" w:firstColumn="1" w:lastColumn="0" w:noHBand="0" w:noVBand="1"/>
       </w:tblPr>
       <w:tblGrid>
-        <w:gridCol w:w="731"/>
-        <w:gridCol w:w="1879"/>
-        <w:gridCol w:w="3510"/>
+        <w:gridCol w:w="1300"/>
+        <w:gridCol w:w="1300"/>
+        <w:gridCol w:w="3288"/>
       </w:tblGrid>
       <w:tr>
         <w:trPr>
@@ -745,51 +694,93 @@
         </w:trPr>
         <w:tc>
           <w:tcPr>
-            <w:tcW w:w="731" w:type="dxa"/>
+            <w:tcW w:w="1300" w:type="dxa"/>
             <w:tcBorders>
               <w:top w:val="single" w:sz="4" w:space="0" w:color="auto"/>
               <w:bottom w:val="single" w:sz="4" w:space="0" w:color="auto"/>
             </w:tcBorders>
+            <w:shd w:val="clear" w:color="auto" w:fill="auto"/>
             <w:noWrap/>
-            <w:hideMark/>
+            <w:vAlign w:val="bottom"/>
           </w:tcPr>
           <w:p>
-            <w:r>
-              <w:t>W</w:t>
-            </w:r>
-            <w:r>
-              <w:t>eek</w:t>
+            <w:pPr>
+              <w:rPr>
+                <w:rFonts w:ascii="Calibri" w:hAnsi="Calibri" w:cs="Calibri"/>
+                <w:color w:val="000000"/>
+                <w:sz w:val="22"/>
+                <w:szCs w:val="22"/>
+              </w:rPr>
+            </w:pPr>
+            <w:r>
+              <w:rPr>
+                <w:rFonts w:ascii="Calibri" w:hAnsi="Calibri" w:cs="Calibri"/>
+                <w:color w:val="000000"/>
+                <w:sz w:val="22"/>
+                <w:szCs w:val="22"/>
+              </w:rPr>
+              <w:t>Tuesday</w:t>
             </w:r>
           </w:p>
         </w:tc>
         <w:tc>
           <w:tcPr>
-            <w:tcW w:w="1879" w:type="dxa"/>
+            <w:tcW w:w="1300" w:type="dxa"/>
             <w:tcBorders>
               <w:top w:val="single" w:sz="4" w:space="0" w:color="auto"/>
               <w:bottom w:val="single" w:sz="4" w:space="0" w:color="auto"/>
             </w:tcBorders>
+            <w:shd w:val="clear" w:color="auto" w:fill="auto"/>
             <w:noWrap/>
-            <w:hideMark/>
+            <w:vAlign w:val="bottom"/>
           </w:tcPr>
           <w:p>
-            <w:r>
-              <w:t>Dates</w:t>
+            <w:pPr>
+              <w:rPr>
+                <w:rFonts w:ascii="Calibri" w:hAnsi="Calibri" w:cs="Calibri"/>
+                <w:color w:val="000000"/>
+                <w:sz w:val="22"/>
+                <w:szCs w:val="22"/>
+              </w:rPr>
+            </w:pPr>
+            <w:r>
+              <w:rPr>
+                <w:rFonts w:ascii="Calibri" w:hAnsi="Calibri" w:cs="Calibri"/>
+                <w:color w:val="000000"/>
+                <w:sz w:val="22"/>
+                <w:szCs w:val="22"/>
+              </w:rPr>
+              <w:t>Thursday</w:t>
             </w:r>
           </w:p>
         </w:tc>
         <w:tc>
           <w:tcPr>
-            <w:tcW w:w="3510" w:type="dxa"/>
+            <w:tcW w:w="3288" w:type="dxa"/>
             <w:tcBorders>
               <w:top w:val="single" w:sz="4" w:space="0" w:color="auto"/>
               <w:bottom w:val="single" w:sz="4" w:space="0" w:color="auto"/>
             </w:tcBorders>
+            <w:shd w:val="clear" w:color="auto" w:fill="auto"/>
             <w:noWrap/>
-            <w:hideMark/>
+            <w:vAlign w:val="center"/>
           </w:tcPr>
           <w:p>
-            <w:r>
+            <w:pPr>
+              <w:rPr>
+                <w:rFonts w:ascii="Calibri" w:hAnsi="Calibri" w:cs="Calibri"/>
+                <w:color w:val="000000"/>
+                <w:sz w:val="22"/>
+                <w:szCs w:val="22"/>
+              </w:rPr>
+            </w:pPr>
+            <w:r>
+              <w:rPr>
+                <w:rFonts w:ascii="Calibri" w:hAnsi="Calibri" w:cs="Calibri"/>
+                <w:color w:val="000000"/>
+                <w:sz w:val="22"/>
+                <w:szCs w:val="22"/>
+              </w:rPr>
               <w:t>Topic</w:t>
             </w:r>
           </w:p>
@@ -801,45 +792,93 @@
         </w:trPr>
         <w:tc>
           <w:tcPr>
-            <w:tcW w:w="731" w:type="dxa"/>
+            <w:tcW w:w="1300" w:type="dxa"/>
             <w:tcBorders>
               <w:top w:val="single" w:sz="4" w:space="0" w:color="auto"/>
             </w:tcBorders>
+            <w:shd w:val="clear" w:color="auto" w:fill="auto"/>
             <w:noWrap/>
+            <w:vAlign w:val="bottom"/>
             <w:hideMark/>
           </w:tcPr>
           <w:p>
-            <w:r>
-              <w:t>1</w:t>
+            <w:pPr>
+              <w:rPr>
+                <w:rFonts w:ascii="Calibri" w:hAnsi="Calibri" w:cs="Calibri"/>
+                <w:color w:val="000000"/>
+                <w:sz w:val="22"/>
+                <w:szCs w:val="22"/>
+              </w:rPr>
+            </w:pPr>
+            <w:r>
+              <w:rPr>
+                <w:rFonts w:ascii="Calibri" w:hAnsi="Calibri" w:cs="Calibri"/>
+                <w:color w:val="000000"/>
+                <w:sz w:val="22"/>
+                <w:szCs w:val="22"/>
+              </w:rPr>
+              <w:t>31-Aug</w:t>
             </w:r>
           </w:p>
         </w:tc>
         <w:tc>
           <w:tcPr>
-            <w:tcW w:w="1879" w:type="dxa"/>
+            <w:tcW w:w="1300" w:type="dxa"/>
             <w:tcBorders>
               <w:top w:val="single" w:sz="4" w:space="0" w:color="auto"/>
             </w:tcBorders>
+            <w:shd w:val="clear" w:color="auto" w:fill="auto"/>
             <w:noWrap/>
+            <w:vAlign w:val="bottom"/>
             <w:hideMark/>
           </w:tcPr>
           <w:p>
-            <w:r>
-              <w:t>Jan 19 and 21</w:t>
+            <w:pPr>
+              <w:rPr>
+                <w:rFonts w:ascii="Calibri" w:hAnsi="Calibri" w:cs="Calibri"/>
+                <w:color w:val="000000"/>
+                <w:sz w:val="22"/>
+                <w:szCs w:val="22"/>
+              </w:rPr>
+            </w:pPr>
+            <w:r>
+              <w:rPr>
+                <w:rFonts w:ascii="Calibri" w:hAnsi="Calibri" w:cs="Calibri"/>
+                <w:color w:val="000000"/>
+                <w:sz w:val="22"/>
+                <w:szCs w:val="22"/>
+              </w:rPr>
+              <w:t>2-Sep</w:t>
             </w:r>
           </w:p>
         </w:tc>
         <w:tc>
           <w:tcPr>
-            <w:tcW w:w="3510" w:type="dxa"/>
+            <w:tcW w:w="3288" w:type="dxa"/>
             <w:tcBorders>
               <w:top w:val="single" w:sz="4" w:space="0" w:color="auto"/>
             </w:tcBorders>
+            <w:shd w:val="clear" w:color="auto" w:fill="auto"/>
             <w:noWrap/>
+            <w:vAlign w:val="center"/>
             <w:hideMark/>
           </w:tcPr>
           <w:p>
-            <w:r>
+            <w:pPr>
+              <w:rPr>
+                <w:rFonts w:ascii="Calibri" w:hAnsi="Calibri" w:cs="Calibri"/>
+                <w:color w:val="000000"/>
+                <w:sz w:val="22"/>
+                <w:szCs w:val="22"/>
+              </w:rPr>
+            </w:pPr>
+            <w:r>
+              <w:rPr>
+                <w:rFonts w:ascii="Calibri" w:hAnsi="Calibri" w:cs="Calibri"/>
+                <w:color w:val="000000"/>
+                <w:sz w:val="22"/>
+                <w:szCs w:val="22"/>
+              </w:rPr>
               <w:t>Intro and motivation</w:t>
             </w:r>
           </w:p>
@@ -851,36 +890,84 @@
         </w:trPr>
         <w:tc>
           <w:tcPr>
-            <w:tcW w:w="731" w:type="dxa"/>
+            <w:tcW w:w="1300" w:type="dxa"/>
+            <w:shd w:val="clear" w:color="auto" w:fill="auto"/>
             <w:noWrap/>
+            <w:vAlign w:val="bottom"/>
             <w:hideMark/>
           </w:tcPr>
           <w:p>
-            <w:r>
-              <w:t>2</w:t>
+            <w:pPr>
+              <w:rPr>
+                <w:rFonts w:ascii="Calibri" w:hAnsi="Calibri" w:cs="Calibri"/>
+                <w:color w:val="000000"/>
+                <w:sz w:val="22"/>
+                <w:szCs w:val="22"/>
+              </w:rPr>
+            </w:pPr>
+            <w:r>
+              <w:rPr>
+                <w:rFonts w:ascii="Calibri" w:hAnsi="Calibri" w:cs="Calibri"/>
+                <w:color w:val="000000"/>
+                <w:sz w:val="22"/>
+                <w:szCs w:val="22"/>
+              </w:rPr>
+              <w:t>7-Sep</w:t>
             </w:r>
           </w:p>
         </w:tc>
         <w:tc>
           <w:tcPr>
-            <w:tcW w:w="1879" w:type="dxa"/>
+            <w:tcW w:w="1300" w:type="dxa"/>
+            <w:shd w:val="clear" w:color="auto" w:fill="auto"/>
             <w:noWrap/>
+            <w:vAlign w:val="bottom"/>
             <w:hideMark/>
           </w:tcPr>
           <w:p>
-            <w:r>
-              <w:t>Jan 26 and 29</w:t>
+            <w:pPr>
+              <w:rPr>
+                <w:rFonts w:ascii="Calibri" w:hAnsi="Calibri" w:cs="Calibri"/>
+                <w:color w:val="000000"/>
+                <w:sz w:val="22"/>
+                <w:szCs w:val="22"/>
+              </w:rPr>
+            </w:pPr>
+            <w:r>
+              <w:rPr>
+                <w:rFonts w:ascii="Calibri" w:hAnsi="Calibri" w:cs="Calibri"/>
+                <w:color w:val="000000"/>
+                <w:sz w:val="22"/>
+                <w:szCs w:val="22"/>
+              </w:rPr>
+              <w:t>9-Sep</w:t>
             </w:r>
           </w:p>
         </w:tc>
         <w:tc>
           <w:tcPr>
-            <w:tcW w:w="3510" w:type="dxa"/>
+            <w:tcW w:w="3288" w:type="dxa"/>
+            <w:shd w:val="clear" w:color="auto" w:fill="auto"/>
             <w:noWrap/>
+            <w:vAlign w:val="center"/>
             <w:hideMark/>
           </w:tcPr>
           <w:p>
-            <w:r>
+            <w:pPr>
+              <w:rPr>
+                <w:rFonts w:ascii="Calibri" w:hAnsi="Calibri" w:cs="Calibri"/>
+                <w:color w:val="000000"/>
+                <w:sz w:val="22"/>
+                <w:szCs w:val="22"/>
+              </w:rPr>
+            </w:pPr>
+            <w:r>
+              <w:rPr>
+                <w:rFonts w:ascii="Calibri" w:hAnsi="Calibri" w:cs="Calibri"/>
+                <w:color w:val="000000"/>
+                <w:sz w:val="22"/>
+                <w:szCs w:val="22"/>
+              </w:rPr>
               <w:t>Visualizing data</w:t>
             </w:r>
           </w:p>
@@ -892,36 +979,84 @@
         </w:trPr>
         <w:tc>
           <w:tcPr>
-            <w:tcW w:w="731" w:type="dxa"/>
+            <w:tcW w:w="1300" w:type="dxa"/>
+            <w:shd w:val="clear" w:color="auto" w:fill="auto"/>
             <w:noWrap/>
+            <w:vAlign w:val="bottom"/>
             <w:hideMark/>
           </w:tcPr>
           <w:p>
-            <w:r>
-              <w:t>3</w:t>
+            <w:pPr>
+              <w:rPr>
+                <w:rFonts w:ascii="Calibri" w:hAnsi="Calibri" w:cs="Calibri"/>
+                <w:color w:val="000000"/>
+                <w:sz w:val="22"/>
+                <w:szCs w:val="22"/>
+              </w:rPr>
+            </w:pPr>
+            <w:r>
+              <w:rPr>
+                <w:rFonts w:ascii="Calibri" w:hAnsi="Calibri" w:cs="Calibri"/>
+                <w:color w:val="000000"/>
+                <w:sz w:val="22"/>
+                <w:szCs w:val="22"/>
+              </w:rPr>
+              <w:t>14-Sep</w:t>
             </w:r>
           </w:p>
         </w:tc>
         <w:tc>
           <w:tcPr>
-            <w:tcW w:w="1879" w:type="dxa"/>
+            <w:tcW w:w="1300" w:type="dxa"/>
+            <w:shd w:val="clear" w:color="auto" w:fill="auto"/>
             <w:noWrap/>
+            <w:vAlign w:val="bottom"/>
             <w:hideMark/>
           </w:tcPr>
           <w:p>
-            <w:r>
-              <w:t>Feb 2 and 4</w:t>
+            <w:pPr>
+              <w:rPr>
+                <w:rFonts w:ascii="Calibri" w:hAnsi="Calibri" w:cs="Calibri"/>
+                <w:color w:val="000000"/>
+                <w:sz w:val="22"/>
+                <w:szCs w:val="22"/>
+              </w:rPr>
+            </w:pPr>
+            <w:r>
+              <w:rPr>
+                <w:rFonts w:ascii="Calibri" w:hAnsi="Calibri" w:cs="Calibri"/>
+                <w:color w:val="000000"/>
+                <w:sz w:val="22"/>
+                <w:szCs w:val="22"/>
+              </w:rPr>
+              <w:t>16-Sep</w:t>
             </w:r>
           </w:p>
         </w:tc>
         <w:tc>
           <w:tcPr>
-            <w:tcW w:w="3510" w:type="dxa"/>
+            <w:tcW w:w="3288" w:type="dxa"/>
+            <w:shd w:val="clear" w:color="auto" w:fill="auto"/>
             <w:noWrap/>
+            <w:vAlign w:val="center"/>
             <w:hideMark/>
           </w:tcPr>
           <w:p>
-            <w:r>
+            <w:pPr>
+              <w:rPr>
+                <w:rFonts w:ascii="Calibri" w:hAnsi="Calibri" w:cs="Calibri"/>
+                <w:color w:val="000000"/>
+                <w:sz w:val="22"/>
+                <w:szCs w:val="22"/>
+              </w:rPr>
+            </w:pPr>
+            <w:r>
+              <w:rPr>
+                <w:rFonts w:ascii="Calibri" w:hAnsi="Calibri" w:cs="Calibri"/>
+                <w:color w:val="000000"/>
+                <w:sz w:val="22"/>
+                <w:szCs w:val="22"/>
+              </w:rPr>
               <w:t>Summaries and uncertainty</w:t>
             </w:r>
           </w:p>
@@ -933,36 +1068,84 @@
         </w:trPr>
         <w:tc>
           <w:tcPr>
-            <w:tcW w:w="731" w:type="dxa"/>
+            <w:tcW w:w="1300" w:type="dxa"/>
+            <w:shd w:val="clear" w:color="auto" w:fill="auto"/>
             <w:noWrap/>
+            <w:vAlign w:val="bottom"/>
             <w:hideMark/>
           </w:tcPr>
           <w:p>
-            <w:r>
-              <w:t>4</w:t>
+            <w:pPr>
+              <w:rPr>
+                <w:rFonts w:ascii="Calibri" w:hAnsi="Calibri" w:cs="Calibri"/>
+                <w:color w:val="000000"/>
+                <w:sz w:val="22"/>
+                <w:szCs w:val="22"/>
+              </w:rPr>
+            </w:pPr>
+            <w:r>
+              <w:rPr>
+                <w:rFonts w:ascii="Calibri" w:hAnsi="Calibri" w:cs="Calibri"/>
+                <w:color w:val="000000"/>
+                <w:sz w:val="22"/>
+                <w:szCs w:val="22"/>
+              </w:rPr>
+              <w:t>21-Sep</w:t>
             </w:r>
           </w:p>
         </w:tc>
         <w:tc>
           <w:tcPr>
-            <w:tcW w:w="1879" w:type="dxa"/>
+            <w:tcW w:w="1300" w:type="dxa"/>
+            <w:shd w:val="clear" w:color="auto" w:fill="auto"/>
             <w:noWrap/>
+            <w:vAlign w:val="bottom"/>
             <w:hideMark/>
           </w:tcPr>
           <w:p>
-            <w:r>
-              <w:t>Feb 9 and 11</w:t>
+            <w:pPr>
+              <w:rPr>
+                <w:rFonts w:ascii="Arial" w:hAnsi="Arial" w:cs="Arial"/>
+                <w:color w:val="000000"/>
+                <w:sz w:val="22"/>
+                <w:szCs w:val="22"/>
+              </w:rPr>
+            </w:pPr>
+            <w:r>
+              <w:rPr>
+                <w:rFonts w:ascii="Arial" w:hAnsi="Arial" w:cs="Arial"/>
+                <w:color w:val="000000"/>
+                <w:sz w:val="22"/>
+                <w:szCs w:val="22"/>
+              </w:rPr>
+              <w:t>23-Sep</w:t>
             </w:r>
           </w:p>
         </w:tc>
         <w:tc>
           <w:tcPr>
-            <w:tcW w:w="3510" w:type="dxa"/>
+            <w:tcW w:w="3288" w:type="dxa"/>
+            <w:shd w:val="clear" w:color="auto" w:fill="auto"/>
             <w:noWrap/>
+            <w:vAlign w:val="center"/>
             <w:hideMark/>
           </w:tcPr>
           <w:p>
-            <w:r>
+            <w:pPr>
+              <w:rPr>
+                <w:rFonts w:ascii="Calibri" w:hAnsi="Calibri" w:cs="Calibri"/>
+                <w:color w:val="000000"/>
+                <w:sz w:val="22"/>
+                <w:szCs w:val="22"/>
+              </w:rPr>
+            </w:pPr>
+            <w:r>
+              <w:rPr>
+                <w:rFonts w:ascii="Calibri" w:hAnsi="Calibri" w:cs="Calibri"/>
+                <w:color w:val="000000"/>
+                <w:sz w:val="22"/>
+                <w:szCs w:val="22"/>
+              </w:rPr>
               <w:t>2 discrete variables</w:t>
             </w:r>
           </w:p>
@@ -974,48 +1157,85 @@
         </w:trPr>
         <w:tc>
           <w:tcPr>
-            <w:tcW w:w="731" w:type="dxa"/>
+            <w:tcW w:w="1300" w:type="dxa"/>
+            <w:shd w:val="clear" w:color="auto" w:fill="auto"/>
             <w:noWrap/>
+            <w:vAlign w:val="bottom"/>
             <w:hideMark/>
           </w:tcPr>
           <w:p>
-            <w:r>
-              <w:t>5</w:t>
+            <w:pPr>
+              <w:rPr>
+                <w:rFonts w:ascii="Calibri" w:hAnsi="Calibri" w:cs="Calibri"/>
+                <w:color w:val="000000"/>
+                <w:sz w:val="22"/>
+                <w:szCs w:val="22"/>
+              </w:rPr>
+            </w:pPr>
+            <w:r>
+              <w:rPr>
+                <w:rFonts w:ascii="Calibri" w:hAnsi="Calibri" w:cs="Calibri"/>
+                <w:color w:val="000000"/>
+                <w:sz w:val="22"/>
+                <w:szCs w:val="22"/>
+              </w:rPr>
+              <w:t>28-Sep</w:t>
             </w:r>
           </w:p>
         </w:tc>
         <w:tc>
           <w:tcPr>
-            <w:tcW w:w="1879" w:type="dxa"/>
+            <w:tcW w:w="1300" w:type="dxa"/>
+            <w:shd w:val="clear" w:color="auto" w:fill="auto"/>
             <w:noWrap/>
+            <w:vAlign w:val="bottom"/>
             <w:hideMark/>
           </w:tcPr>
           <w:p>
-            <w:r>
-              <w:t>Feb 16 and 18</w:t>
+            <w:pPr>
+              <w:rPr>
+                <w:rFonts w:ascii="Calibri" w:hAnsi="Calibri" w:cs="Calibri"/>
+                <w:color w:val="000000"/>
+                <w:sz w:val="22"/>
+                <w:szCs w:val="22"/>
+              </w:rPr>
+            </w:pPr>
+            <w:r>
+              <w:rPr>
+                <w:rFonts w:ascii="Calibri" w:hAnsi="Calibri" w:cs="Calibri"/>
+                <w:color w:val="000000"/>
+                <w:sz w:val="22"/>
+                <w:szCs w:val="22"/>
+              </w:rPr>
+              <w:t>30-Sep</w:t>
             </w:r>
           </w:p>
         </w:tc>
         <w:tc>
           <w:tcPr>
-            <w:tcW w:w="3510" w:type="dxa"/>
+            <w:tcW w:w="3288" w:type="dxa"/>
+            <w:shd w:val="clear" w:color="auto" w:fill="auto"/>
             <w:noWrap/>
+            <w:vAlign w:val="center"/>
             <w:hideMark/>
           </w:tcPr>
           <w:p>
             <w:pPr>
               <w:rPr>
-                <w:b/>
-                <w:bCs/>
+                <w:rFonts w:ascii="Calibri" w:hAnsi="Calibri" w:cs="Calibri"/>
+                <w:color w:val="000000"/>
+                <w:sz w:val="22"/>
+                <w:szCs w:val="22"/>
               </w:rPr>
             </w:pPr>
             <w:r>
               <w:rPr>
-                <w:b/>
-                <w:bCs/>
-                <w:color w:val="0070C0"/>
-              </w:rPr>
-              <w:t>Frigid Ice Conditions No Classes</w:t>
+                <w:rFonts w:ascii="Calibri" w:hAnsi="Calibri" w:cs="Calibri"/>
+                <w:color w:val="000000"/>
+                <w:sz w:val="22"/>
+                <w:szCs w:val="22"/>
+              </w:rPr>
+              <w:t>2 Continuous variables</w:t>
             </w:r>
           </w:p>
         </w:tc>
@@ -1026,36 +1246,219 @@
         </w:trPr>
         <w:tc>
           <w:tcPr>
-            <w:tcW w:w="731" w:type="dxa"/>
+            <w:tcW w:w="1300" w:type="dxa"/>
+            <w:shd w:val="clear" w:color="auto" w:fill="auto"/>
             <w:noWrap/>
+            <w:vAlign w:val="bottom"/>
             <w:hideMark/>
           </w:tcPr>
           <w:p>
-            <w:r>
-              <w:t>6</w:t>
+            <w:pPr>
+              <w:rPr>
+                <w:rFonts w:ascii="Calibri" w:hAnsi="Calibri" w:cs="Calibri"/>
+                <w:color w:val="000000"/>
+                <w:sz w:val="22"/>
+                <w:szCs w:val="22"/>
+              </w:rPr>
+            </w:pPr>
+            <w:r>
+              <w:rPr>
+                <w:rFonts w:ascii="Calibri" w:hAnsi="Calibri" w:cs="Calibri"/>
+                <w:color w:val="000000"/>
+                <w:sz w:val="22"/>
+                <w:szCs w:val="22"/>
+              </w:rPr>
+              <w:t>5-Oct</w:t>
             </w:r>
           </w:p>
         </w:tc>
         <w:tc>
           <w:tcPr>
-            <w:tcW w:w="1879" w:type="dxa"/>
+            <w:tcW w:w="1300" w:type="dxa"/>
+            <w:shd w:val="clear" w:color="auto" w:fill="auto"/>
             <w:noWrap/>
+            <w:vAlign w:val="bottom"/>
             <w:hideMark/>
           </w:tcPr>
           <w:p>
-            <w:r>
-              <w:t>Feb 23 and 25</w:t>
+            <w:pPr>
+              <w:rPr>
+                <w:rFonts w:ascii="Calibri" w:hAnsi="Calibri" w:cs="Calibri"/>
+                <w:color w:val="000000"/>
+                <w:sz w:val="22"/>
+                <w:szCs w:val="22"/>
+              </w:rPr>
+            </w:pPr>
+            <w:r>
+              <w:rPr>
+                <w:rFonts w:ascii="Calibri" w:hAnsi="Calibri" w:cs="Calibri"/>
+                <w:color w:val="000000"/>
+                <w:sz w:val="22"/>
+                <w:szCs w:val="22"/>
+              </w:rPr>
+              <w:t>7-Oct</w:t>
             </w:r>
           </w:p>
         </w:tc>
         <w:tc>
           <w:tcPr>
-            <w:tcW w:w="3510" w:type="dxa"/>
+            <w:tcW w:w="3288" w:type="dxa"/>
+            <w:shd w:val="clear" w:color="auto" w:fill="auto"/>
             <w:noWrap/>
+            <w:vAlign w:val="center"/>
+            <w:hideMark/>
           </w:tcPr>
           <w:p>
-            <w:r>
-              <w:t>2 Continuous variables</w:t>
+            <w:pPr>
+              <w:rPr>
+                <w:rFonts w:ascii="Calibri" w:hAnsi="Calibri" w:cs="Calibri"/>
+                <w:color w:val="000000"/>
+                <w:sz w:val="22"/>
+                <w:szCs w:val="22"/>
+              </w:rPr>
+            </w:pPr>
+            <w:r>
+              <w:rPr>
+                <w:rFonts w:ascii="Calibri" w:hAnsi="Calibri" w:cs="Calibri"/>
+                <w:color w:val="000000"/>
+                <w:sz w:val="22"/>
+                <w:szCs w:val="22"/>
+              </w:rPr>
+              <w:t>1 Cont</w:t>
+            </w:r>
+            <w:r>
+              <w:rPr>
+                <w:rFonts w:ascii="Calibri" w:hAnsi="Calibri" w:cs="Calibri"/>
+                <w:color w:val="000000"/>
+                <w:sz w:val="22"/>
+                <w:szCs w:val="22"/>
+              </w:rPr>
+              <w:t>.</w:t>
+            </w:r>
+            <w:r>
+              <w:rPr>
+                <w:rFonts w:ascii="Calibri" w:hAnsi="Calibri" w:cs="Calibri"/>
+                <w:color w:val="000000"/>
+                <w:sz w:val="22"/>
+                <w:szCs w:val="22"/>
+              </w:rPr>
+              <w:t xml:space="preserve"> and 1 disc</w:t>
+            </w:r>
+            <w:r>
+              <w:rPr>
+                <w:rFonts w:ascii="Calibri" w:hAnsi="Calibri" w:cs="Calibri"/>
+                <w:color w:val="000000"/>
+                <w:sz w:val="22"/>
+                <w:szCs w:val="22"/>
+              </w:rPr>
+              <w:t>.</w:t>
+            </w:r>
+            <w:r>
+              <w:rPr>
+                <w:rFonts w:ascii="Calibri" w:hAnsi="Calibri" w:cs="Calibri"/>
+                <w:color w:val="000000"/>
+                <w:sz w:val="22"/>
+                <w:szCs w:val="22"/>
+              </w:rPr>
+              <w:t xml:space="preserve"> variable</w:t>
+            </w:r>
+          </w:p>
+        </w:tc>
+      </w:tr>
+      <w:tr>
+        <w:trPr>
+          <w:trHeight w:val="340"/>
+        </w:trPr>
+        <w:tc>
+          <w:tcPr>
+            <w:tcW w:w="1300" w:type="dxa"/>
+            <w:shd w:val="clear" w:color="auto" w:fill="auto"/>
+            <w:noWrap/>
+            <w:vAlign w:val="bottom"/>
+            <w:hideMark/>
+          </w:tcPr>
+          <w:p>
+            <w:pPr>
+              <w:rPr>
+                <w:rFonts w:ascii="Calibri" w:hAnsi="Calibri" w:cs="Calibri"/>
+                <w:color w:val="000000"/>
+                <w:sz w:val="22"/>
+                <w:szCs w:val="22"/>
+              </w:rPr>
+            </w:pPr>
+            <w:r>
+              <w:rPr>
+                <w:rFonts w:ascii="Calibri" w:hAnsi="Calibri" w:cs="Calibri"/>
+                <w:color w:val="000000"/>
+                <w:sz w:val="22"/>
+                <w:szCs w:val="22"/>
+              </w:rPr>
+              <w:t>12-Oct</w:t>
+            </w:r>
+          </w:p>
+        </w:tc>
+        <w:tc>
+          <w:tcPr>
+            <w:tcW w:w="1300" w:type="dxa"/>
+            <w:shd w:val="clear" w:color="auto" w:fill="auto"/>
+            <w:noWrap/>
+            <w:vAlign w:val="bottom"/>
+            <w:hideMark/>
+          </w:tcPr>
+          <w:p>
+            <w:pPr>
+              <w:rPr>
+                <w:rFonts w:ascii="Calibri" w:hAnsi="Calibri" w:cs="Calibri"/>
+                <w:color w:val="000000"/>
+                <w:sz w:val="22"/>
+                <w:szCs w:val="22"/>
+              </w:rPr>
+            </w:pPr>
+            <w:r>
+              <w:rPr>
+                <w:rFonts w:ascii="Calibri" w:hAnsi="Calibri" w:cs="Calibri"/>
+                <w:color w:val="000000"/>
+                <w:sz w:val="22"/>
+                <w:szCs w:val="22"/>
+              </w:rPr>
+              <w:t>14-Oct</w:t>
+            </w:r>
+          </w:p>
+        </w:tc>
+        <w:tc>
+          <w:tcPr>
+            <w:tcW w:w="3288" w:type="dxa"/>
+            <w:shd w:val="clear" w:color="auto" w:fill="auto"/>
+            <w:noWrap/>
+            <w:vAlign w:val="center"/>
+            <w:hideMark/>
+          </w:tcPr>
+          <w:p>
+            <w:pPr>
+              <w:rPr>
+                <w:rFonts w:ascii="Calibri" w:hAnsi="Calibri" w:cs="Calibri"/>
+                <w:color w:val="000000"/>
+                <w:sz w:val="22"/>
+                <w:szCs w:val="22"/>
+              </w:rPr>
+            </w:pPr>
+            <w:r>
+              <w:rPr>
+                <w:rFonts w:ascii="Calibri" w:hAnsi="Calibri" w:cs="Calibri"/>
+                <w:color w:val="000000"/>
+                <w:sz w:val="22"/>
+                <w:szCs w:val="22"/>
+              </w:rPr>
+              <w:t>Midterm</w:t>
+            </w:r>
+            <w:r>
+              <w:rPr>
+                <w:rFonts w:ascii="Calibri" w:hAnsi="Calibri" w:cs="Calibri"/>
+                <w:color w:val="000000"/>
+                <w:sz w:val="22"/>
+                <w:szCs w:val="22"/>
+              </w:rPr>
+              <w:t xml:space="preserve"> and GLM 1</w:t>
             </w:r>
           </w:p>
         </w:tc>
@@ -1066,36 +1469,85 @@
         </w:trPr>
         <w:tc>
           <w:tcPr>
-            <w:tcW w:w="731" w:type="dxa"/>
+            <w:tcW w:w="1300" w:type="dxa"/>
+            <w:shd w:val="clear" w:color="auto" w:fill="auto"/>
             <w:noWrap/>
+            <w:vAlign w:val="bottom"/>
             <w:hideMark/>
           </w:tcPr>
           <w:p>
-            <w:r>
-              <w:t>7</w:t>
+            <w:pPr>
+              <w:rPr>
+                <w:rFonts w:ascii="Calibri" w:hAnsi="Calibri" w:cs="Calibri"/>
+                <w:color w:val="000000"/>
+                <w:sz w:val="22"/>
+                <w:szCs w:val="22"/>
+              </w:rPr>
+            </w:pPr>
+            <w:r>
+              <w:rPr>
+                <w:rFonts w:ascii="Calibri" w:hAnsi="Calibri" w:cs="Calibri"/>
+                <w:color w:val="000000"/>
+                <w:sz w:val="22"/>
+                <w:szCs w:val="22"/>
+              </w:rPr>
+              <w:t>19-Oct</w:t>
             </w:r>
           </w:p>
         </w:tc>
         <w:tc>
           <w:tcPr>
-            <w:tcW w:w="1879" w:type="dxa"/>
+            <w:tcW w:w="1300" w:type="dxa"/>
+            <w:shd w:val="clear" w:color="auto" w:fill="auto"/>
             <w:noWrap/>
+            <w:vAlign w:val="bottom"/>
             <w:hideMark/>
           </w:tcPr>
           <w:p>
-            <w:r>
-              <w:t>Mar 4</w:t>
+            <w:pPr>
+              <w:rPr>
+                <w:rFonts w:ascii="Calibri" w:hAnsi="Calibri" w:cs="Calibri"/>
+                <w:color w:val="000000"/>
+                <w:sz w:val="22"/>
+                <w:szCs w:val="22"/>
+              </w:rPr>
+            </w:pPr>
+            <w:r>
+              <w:rPr>
+                <w:rFonts w:ascii="Calibri" w:hAnsi="Calibri" w:cs="Calibri"/>
+                <w:color w:val="000000"/>
+                <w:sz w:val="22"/>
+                <w:szCs w:val="22"/>
+              </w:rPr>
+              <w:t>21-Oct</w:t>
             </w:r>
           </w:p>
         </w:tc>
         <w:tc>
           <w:tcPr>
-            <w:tcW w:w="3510" w:type="dxa"/>
+            <w:tcW w:w="3288" w:type="dxa"/>
+            <w:shd w:val="clear" w:color="auto" w:fill="auto"/>
             <w:noWrap/>
+            <w:vAlign w:val="center"/>
+            <w:hideMark/>
           </w:tcPr>
           <w:p>
-            <w:r>
-              <w:t>1 Continuous and 1 discrete variable</w:t>
+            <w:pPr>
+              <w:rPr>
+                <w:rFonts w:ascii="Calibri" w:hAnsi="Calibri" w:cs="Calibri"/>
+                <w:color w:val="000000"/>
+                <w:sz w:val="22"/>
+                <w:szCs w:val="22"/>
+              </w:rPr>
+            </w:pPr>
+            <w:r>
+              <w:rPr>
+                <w:rFonts w:ascii="Calibri" w:hAnsi="Calibri" w:cs="Calibri"/>
+                <w:color w:val="000000"/>
+                <w:sz w:val="22"/>
+                <w:szCs w:val="22"/>
+              </w:rPr>
+              <w:t>GLM-2</w:t>
             </w:r>
           </w:p>
         </w:tc>
@@ -1106,36 +1558,85 @@
         </w:trPr>
         <w:tc>
           <w:tcPr>
-            <w:tcW w:w="731" w:type="dxa"/>
+            <w:tcW w:w="1300" w:type="dxa"/>
+            <w:shd w:val="clear" w:color="auto" w:fill="auto"/>
             <w:noWrap/>
+            <w:vAlign w:val="bottom"/>
             <w:hideMark/>
           </w:tcPr>
           <w:p>
-            <w:r>
-              <w:t>8</w:t>
+            <w:pPr>
+              <w:rPr>
+                <w:rFonts w:ascii="Arial" w:hAnsi="Arial" w:cs="Arial"/>
+                <w:color w:val="000000"/>
+                <w:sz w:val="22"/>
+                <w:szCs w:val="22"/>
+              </w:rPr>
+            </w:pPr>
+            <w:r>
+              <w:rPr>
+                <w:rFonts w:ascii="Arial" w:hAnsi="Arial" w:cs="Arial"/>
+                <w:color w:val="000000"/>
+                <w:sz w:val="22"/>
+                <w:szCs w:val="22"/>
+              </w:rPr>
+              <w:t>26-Oct</w:t>
             </w:r>
           </w:p>
         </w:tc>
         <w:tc>
           <w:tcPr>
-            <w:tcW w:w="1879" w:type="dxa"/>
+            <w:tcW w:w="1300" w:type="dxa"/>
+            <w:shd w:val="clear" w:color="auto" w:fill="auto"/>
             <w:noWrap/>
+            <w:vAlign w:val="bottom"/>
             <w:hideMark/>
           </w:tcPr>
           <w:p>
-            <w:r>
-              <w:t>Mar 9 and 11</w:t>
+            <w:pPr>
+              <w:rPr>
+                <w:rFonts w:ascii="Calibri" w:hAnsi="Calibri" w:cs="Calibri"/>
+                <w:color w:val="000000"/>
+                <w:sz w:val="22"/>
+                <w:szCs w:val="22"/>
+              </w:rPr>
+            </w:pPr>
+            <w:r>
+              <w:rPr>
+                <w:rFonts w:ascii="Calibri" w:hAnsi="Calibri" w:cs="Calibri"/>
+                <w:color w:val="000000"/>
+                <w:sz w:val="22"/>
+                <w:szCs w:val="22"/>
+              </w:rPr>
+              <w:t>28-Oct</w:t>
             </w:r>
           </w:p>
         </w:tc>
         <w:tc>
           <w:tcPr>
-            <w:tcW w:w="3510" w:type="dxa"/>
+            <w:tcW w:w="3288" w:type="dxa"/>
+            <w:shd w:val="clear" w:color="auto" w:fill="auto"/>
             <w:noWrap/>
+            <w:vAlign w:val="center"/>
+            <w:hideMark/>
           </w:tcPr>
           <w:p>
-            <w:r>
-              <w:t>GLM-1</w:t>
+            <w:pPr>
+              <w:rPr>
+                <w:rFonts w:ascii="Calibri" w:hAnsi="Calibri" w:cs="Calibri"/>
+                <w:color w:val="000000"/>
+                <w:sz w:val="22"/>
+                <w:szCs w:val="22"/>
+              </w:rPr>
+            </w:pPr>
+            <w:r>
+              <w:rPr>
+                <w:rFonts w:ascii="Calibri" w:hAnsi="Calibri" w:cs="Calibri"/>
+                <w:color w:val="000000"/>
+                <w:sz w:val="22"/>
+                <w:szCs w:val="22"/>
+              </w:rPr>
+              <w:t>MCMC</w:t>
             </w:r>
           </w:p>
         </w:tc>
@@ -1146,36 +1647,85 @@
         </w:trPr>
         <w:tc>
           <w:tcPr>
-            <w:tcW w:w="731" w:type="dxa"/>
+            <w:tcW w:w="1300" w:type="dxa"/>
+            <w:shd w:val="clear" w:color="auto" w:fill="auto"/>
             <w:noWrap/>
+            <w:vAlign w:val="bottom"/>
             <w:hideMark/>
           </w:tcPr>
           <w:p>
-            <w:r>
-              <w:t>9</w:t>
+            <w:pPr>
+              <w:rPr>
+                <w:rFonts w:ascii="Arial" w:hAnsi="Arial" w:cs="Arial"/>
+                <w:color w:val="000000"/>
+                <w:sz w:val="22"/>
+                <w:szCs w:val="22"/>
+              </w:rPr>
+            </w:pPr>
+            <w:r>
+              <w:rPr>
+                <w:rFonts w:ascii="Arial" w:hAnsi="Arial" w:cs="Arial"/>
+                <w:color w:val="000000"/>
+                <w:sz w:val="22"/>
+                <w:szCs w:val="22"/>
+              </w:rPr>
+              <w:t>2-Nov</w:t>
             </w:r>
           </w:p>
         </w:tc>
         <w:tc>
           <w:tcPr>
-            <w:tcW w:w="1879" w:type="dxa"/>
+            <w:tcW w:w="1300" w:type="dxa"/>
+            <w:shd w:val="clear" w:color="auto" w:fill="auto"/>
             <w:noWrap/>
+            <w:vAlign w:val="bottom"/>
             <w:hideMark/>
           </w:tcPr>
           <w:p>
-            <w:r>
-              <w:t>Mar 16</w:t>
+            <w:pPr>
+              <w:rPr>
+                <w:rFonts w:ascii="Calibri" w:hAnsi="Calibri" w:cs="Calibri"/>
+                <w:color w:val="000000"/>
+                <w:sz w:val="22"/>
+                <w:szCs w:val="22"/>
+              </w:rPr>
+            </w:pPr>
+            <w:r>
+              <w:rPr>
+                <w:rFonts w:ascii="Calibri" w:hAnsi="Calibri" w:cs="Calibri"/>
+                <w:color w:val="000000"/>
+                <w:sz w:val="22"/>
+                <w:szCs w:val="22"/>
+              </w:rPr>
+              <w:t>4-Nov</w:t>
             </w:r>
           </w:p>
         </w:tc>
         <w:tc>
           <w:tcPr>
-            <w:tcW w:w="3510" w:type="dxa"/>
+            <w:tcW w:w="3288" w:type="dxa"/>
+            <w:shd w:val="clear" w:color="auto" w:fill="auto"/>
             <w:noWrap/>
+            <w:vAlign w:val="center"/>
+            <w:hideMark/>
           </w:tcPr>
           <w:p>
-            <w:r>
-              <w:t>GLM-2</w:t>
+            <w:pPr>
+              <w:rPr>
+                <w:rFonts w:ascii="Calibri" w:hAnsi="Calibri" w:cs="Calibri"/>
+                <w:color w:val="000000"/>
+                <w:sz w:val="22"/>
+                <w:szCs w:val="22"/>
+              </w:rPr>
+            </w:pPr>
+            <w:r>
+              <w:rPr>
+                <w:rFonts w:ascii="Calibri" w:hAnsi="Calibri" w:cs="Calibri"/>
+                <w:color w:val="000000"/>
+                <w:sz w:val="22"/>
+                <w:szCs w:val="22"/>
+              </w:rPr>
+              <w:t>GWAS</w:t>
             </w:r>
           </w:p>
         </w:tc>
@@ -1186,36 +1736,85 @@
         </w:trPr>
         <w:tc>
           <w:tcPr>
-            <w:tcW w:w="731" w:type="dxa"/>
+            <w:tcW w:w="1300" w:type="dxa"/>
+            <w:shd w:val="clear" w:color="auto" w:fill="auto"/>
             <w:noWrap/>
+            <w:vAlign w:val="bottom"/>
             <w:hideMark/>
           </w:tcPr>
           <w:p>
-            <w:r>
-              <w:t>10</w:t>
+            <w:pPr>
+              <w:rPr>
+                <w:rFonts w:ascii="Arial" w:hAnsi="Arial" w:cs="Arial"/>
+                <w:color w:val="000000"/>
+                <w:sz w:val="22"/>
+                <w:szCs w:val="22"/>
+              </w:rPr>
+            </w:pPr>
+            <w:r>
+              <w:rPr>
+                <w:rFonts w:ascii="Arial" w:hAnsi="Arial" w:cs="Arial"/>
+                <w:color w:val="000000"/>
+                <w:sz w:val="22"/>
+                <w:szCs w:val="22"/>
+              </w:rPr>
+              <w:t>9-Nov</w:t>
             </w:r>
           </w:p>
         </w:tc>
         <w:tc>
           <w:tcPr>
-            <w:tcW w:w="1879" w:type="dxa"/>
+            <w:tcW w:w="1300" w:type="dxa"/>
+            <w:shd w:val="clear" w:color="auto" w:fill="auto"/>
             <w:noWrap/>
+            <w:vAlign w:val="bottom"/>
             <w:hideMark/>
           </w:tcPr>
           <w:p>
-            <w:r>
-              <w:t>Mar 23 and 25</w:t>
+            <w:pPr>
+              <w:rPr>
+                <w:rFonts w:ascii="Calibri" w:hAnsi="Calibri" w:cs="Calibri"/>
+                <w:color w:val="000000"/>
+                <w:sz w:val="22"/>
+                <w:szCs w:val="22"/>
+              </w:rPr>
+            </w:pPr>
+            <w:r>
+              <w:rPr>
+                <w:rFonts w:ascii="Calibri" w:hAnsi="Calibri" w:cs="Calibri"/>
+                <w:color w:val="000000"/>
+                <w:sz w:val="22"/>
+                <w:szCs w:val="22"/>
+              </w:rPr>
+              <w:t>11-Nov</w:t>
             </w:r>
           </w:p>
         </w:tc>
         <w:tc>
           <w:tcPr>
-            <w:tcW w:w="3510" w:type="dxa"/>
+            <w:tcW w:w="3288" w:type="dxa"/>
+            <w:shd w:val="clear" w:color="auto" w:fill="auto"/>
             <w:noWrap/>
+            <w:vAlign w:val="center"/>
+            <w:hideMark/>
           </w:tcPr>
           <w:p>
-            <w:r>
-              <w:t>Midterm</w:t>
+            <w:pPr>
+              <w:rPr>
+                <w:rFonts w:ascii="Calibri" w:hAnsi="Calibri" w:cs="Calibri"/>
+                <w:color w:val="000000"/>
+                <w:sz w:val="22"/>
+                <w:szCs w:val="22"/>
+              </w:rPr>
+            </w:pPr>
+            <w:r>
+              <w:rPr>
+                <w:rFonts w:ascii="Calibri" w:hAnsi="Calibri" w:cs="Calibri"/>
+                <w:color w:val="000000"/>
+                <w:sz w:val="22"/>
+                <w:szCs w:val="22"/>
+              </w:rPr>
+              <w:t>Comparative methods</w:t>
             </w:r>
           </w:p>
         </w:tc>
@@ -1226,36 +1825,85 @@
         </w:trPr>
         <w:tc>
           <w:tcPr>
-            <w:tcW w:w="731" w:type="dxa"/>
+            <w:tcW w:w="1300" w:type="dxa"/>
+            <w:shd w:val="clear" w:color="auto" w:fill="auto"/>
             <w:noWrap/>
+            <w:vAlign w:val="bottom"/>
             <w:hideMark/>
           </w:tcPr>
           <w:p>
-            <w:r>
-              <w:t>11</w:t>
+            <w:pPr>
+              <w:rPr>
+                <w:rFonts w:ascii="Arial" w:hAnsi="Arial" w:cs="Arial"/>
+                <w:color w:val="000000"/>
+                <w:sz w:val="22"/>
+                <w:szCs w:val="22"/>
+              </w:rPr>
+            </w:pPr>
+            <w:r>
+              <w:rPr>
+                <w:rFonts w:ascii="Arial" w:hAnsi="Arial" w:cs="Arial"/>
+                <w:color w:val="000000"/>
+                <w:sz w:val="22"/>
+                <w:szCs w:val="22"/>
+              </w:rPr>
+              <w:t>16-Nov</w:t>
             </w:r>
           </w:p>
         </w:tc>
         <w:tc>
           <w:tcPr>
-            <w:tcW w:w="1879" w:type="dxa"/>
+            <w:tcW w:w="1300" w:type="dxa"/>
+            <w:shd w:val="clear" w:color="auto" w:fill="auto"/>
             <w:noWrap/>
+            <w:vAlign w:val="bottom"/>
             <w:hideMark/>
           </w:tcPr>
           <w:p>
-            <w:r>
-              <w:t>Mar 30 and Apr 1</w:t>
+            <w:pPr>
+              <w:rPr>
+                <w:rFonts w:ascii="Calibri" w:hAnsi="Calibri" w:cs="Calibri"/>
+                <w:color w:val="000000"/>
+                <w:sz w:val="22"/>
+                <w:szCs w:val="22"/>
+              </w:rPr>
+            </w:pPr>
+            <w:r>
+              <w:rPr>
+                <w:rFonts w:ascii="Calibri" w:hAnsi="Calibri" w:cs="Calibri"/>
+                <w:color w:val="000000"/>
+                <w:sz w:val="22"/>
+                <w:szCs w:val="22"/>
+              </w:rPr>
+              <w:t>18-Nov</w:t>
             </w:r>
           </w:p>
         </w:tc>
         <w:tc>
           <w:tcPr>
-            <w:tcW w:w="3510" w:type="dxa"/>
+            <w:tcW w:w="3288" w:type="dxa"/>
+            <w:shd w:val="clear" w:color="auto" w:fill="auto"/>
             <w:noWrap/>
+            <w:vAlign w:val="center"/>
+            <w:hideMark/>
           </w:tcPr>
           <w:p>
-            <w:r>
-              <w:t>GWAS</w:t>
+            <w:pPr>
+              <w:rPr>
+                <w:rFonts w:ascii="Calibri" w:hAnsi="Calibri" w:cs="Calibri"/>
+                <w:color w:val="000000"/>
+                <w:sz w:val="22"/>
+                <w:szCs w:val="22"/>
+              </w:rPr>
+            </w:pPr>
+            <w:r>
+              <w:rPr>
+                <w:rFonts w:ascii="Calibri" w:hAnsi="Calibri" w:cs="Calibri"/>
+                <w:color w:val="000000"/>
+                <w:sz w:val="22"/>
+                <w:szCs w:val="22"/>
+              </w:rPr>
+              <w:t>PCA</w:t>
             </w:r>
           </w:p>
         </w:tc>
@@ -1266,261 +1914,133 @@
         </w:trPr>
         <w:tc>
           <w:tcPr>
-            <w:tcW w:w="731" w:type="dxa"/>
+            <w:tcW w:w="1300" w:type="dxa"/>
+            <w:tcBorders>
+              <w:bottom w:val="single" w:sz="4" w:space="0" w:color="auto"/>
+            </w:tcBorders>
+            <w:shd w:val="clear" w:color="auto" w:fill="auto"/>
             <w:noWrap/>
+            <w:vAlign w:val="bottom"/>
             <w:hideMark/>
           </w:tcPr>
           <w:p>
-            <w:r>
-              <w:t>12</w:t>
+            <w:pPr>
+              <w:rPr>
+                <w:rFonts w:ascii="Arial" w:hAnsi="Arial" w:cs="Arial"/>
+                <w:color w:val="000000"/>
+                <w:sz w:val="22"/>
+                <w:szCs w:val="22"/>
+              </w:rPr>
+            </w:pPr>
+            <w:r>
+              <w:rPr>
+                <w:rFonts w:ascii="Arial" w:hAnsi="Arial" w:cs="Arial"/>
+                <w:color w:val="000000"/>
+                <w:sz w:val="22"/>
+                <w:szCs w:val="22"/>
+              </w:rPr>
+              <w:t>23-Nov</w:t>
             </w:r>
           </w:p>
         </w:tc>
         <w:tc>
           <w:tcPr>
-            <w:tcW w:w="1879" w:type="dxa"/>
+            <w:tcW w:w="1300" w:type="dxa"/>
+            <w:tcBorders>
+              <w:bottom w:val="single" w:sz="4" w:space="0" w:color="auto"/>
+            </w:tcBorders>
+            <w:shd w:val="clear" w:color="auto" w:fill="auto"/>
             <w:noWrap/>
+            <w:vAlign w:val="bottom"/>
             <w:hideMark/>
           </w:tcPr>
           <w:p>
-            <w:r>
-              <w:t>Apr 6 and 8</w:t>
-            </w:r>
+            <w:pPr>
+              <w:rPr>
+                <w:rFonts w:ascii="Arial" w:hAnsi="Arial" w:cs="Arial"/>
+                <w:color w:val="000000"/>
+                <w:sz w:val="22"/>
+                <w:szCs w:val="22"/>
+              </w:rPr>
+            </w:pPr>
           </w:p>
         </w:tc>
         <w:tc>
           <w:tcPr>
-            <w:tcW w:w="3510" w:type="dxa"/>
+            <w:tcW w:w="3288" w:type="dxa"/>
+            <w:tcBorders>
+              <w:bottom w:val="single" w:sz="4" w:space="0" w:color="auto"/>
+            </w:tcBorders>
+            <w:shd w:val="clear" w:color="auto" w:fill="auto"/>
             <w:noWrap/>
-          </w:tcPr>
-          <w:p>
-            <w:r>
-              <w:t>Comparative methods</w:t>
-            </w:r>
-          </w:p>
-        </w:tc>
-      </w:tr>
-      <w:tr>
-        <w:trPr>
-          <w:trHeight w:val="320"/>
-        </w:trPr>
-        <w:tc>
-          <w:tcPr>
-            <w:tcW w:w="731" w:type="dxa"/>
-            <w:noWrap/>
+            <w:vAlign w:val="bottom"/>
             <w:hideMark/>
           </w:tcPr>
           <w:p>
-            <w:r>
-              <w:t>13</w:t>
-            </w:r>
-          </w:p>
-        </w:tc>
-        <w:tc>
-          <w:tcPr>
-            <w:tcW w:w="1879" w:type="dxa"/>
-            <w:noWrap/>
-            <w:hideMark/>
-          </w:tcPr>
-          <w:p>
-            <w:r>
-              <w:t>Apr 13 and 15</w:t>
-            </w:r>
-          </w:p>
-        </w:tc>
-        <w:tc>
-          <w:tcPr>
-            <w:tcW w:w="3510" w:type="dxa"/>
-            <w:noWrap/>
-          </w:tcPr>
-          <w:p>
-            <w:r>
-              <w:t>MCMC</w:t>
-            </w:r>
-          </w:p>
-        </w:tc>
-      </w:tr>
-      <w:tr>
-        <w:trPr>
-          <w:trHeight w:val="320"/>
-        </w:trPr>
-        <w:tc>
-          <w:tcPr>
-            <w:tcW w:w="731" w:type="dxa"/>
-            <w:noWrap/>
-            <w:hideMark/>
-          </w:tcPr>
-          <w:p>
-            <w:r>
-              <w:t>14</w:t>
-            </w:r>
-          </w:p>
-        </w:tc>
-        <w:tc>
-          <w:tcPr>
-            <w:tcW w:w="1879" w:type="dxa"/>
-            <w:noWrap/>
-            <w:hideMark/>
-          </w:tcPr>
-          <w:p>
-            <w:r>
-              <w:t>Apr 20 and 22</w:t>
-            </w:r>
-          </w:p>
-        </w:tc>
-        <w:tc>
-          <w:tcPr>
-            <w:tcW w:w="3510" w:type="dxa"/>
-            <w:noWrap/>
-          </w:tcPr>
-          <w:p>
-            <w:r>
-              <w:t>PCA</w:t>
-            </w:r>
-          </w:p>
-        </w:tc>
-      </w:tr>
-      <w:tr>
-        <w:trPr>
-          <w:trHeight w:val="320"/>
-        </w:trPr>
-        <w:tc>
-          <w:tcPr>
-            <w:tcW w:w="731" w:type="dxa"/>
-            <w:noWrap/>
-            <w:hideMark/>
-          </w:tcPr>
-          <w:p>
-            <w:r>
-              <w:t>15</w:t>
-            </w:r>
-          </w:p>
-        </w:tc>
-        <w:tc>
-          <w:tcPr>
-            <w:tcW w:w="1879" w:type="dxa"/>
-            <w:noWrap/>
-            <w:hideMark/>
-          </w:tcPr>
-          <w:p>
-            <w:r>
-              <w:t>Apr 27 and 29</w:t>
-            </w:r>
-          </w:p>
-        </w:tc>
-        <w:tc>
-          <w:tcPr>
-            <w:tcW w:w="3510" w:type="dxa"/>
-            <w:noWrap/>
-            <w:hideMark/>
-          </w:tcPr>
-          <w:p>
-            <w:r>
-              <w:t>Project</w:t>
-            </w:r>
-          </w:p>
-        </w:tc>
-      </w:tr>
-      <w:tr>
-        <w:trPr>
-          <w:trHeight w:val="320"/>
-        </w:trPr>
-        <w:tc>
-          <w:tcPr>
-            <w:tcW w:w="731" w:type="dxa"/>
-            <w:tcBorders>
-              <w:bottom w:val="single" w:sz="4" w:space="0" w:color="auto"/>
-            </w:tcBorders>
-            <w:noWrap/>
-            <w:hideMark/>
-          </w:tcPr>
-          <w:p>
-            <w:r>
-              <w:t>16</w:t>
-            </w:r>
-          </w:p>
-        </w:tc>
-        <w:tc>
-          <w:tcPr>
-            <w:tcW w:w="1879" w:type="dxa"/>
-            <w:tcBorders>
-              <w:bottom w:val="single" w:sz="4" w:space="0" w:color="auto"/>
-            </w:tcBorders>
-            <w:noWrap/>
-            <w:hideMark/>
-          </w:tcPr>
-          <w:p>
-            <w:r>
-              <w:t>May 4</w:t>
-            </w:r>
-          </w:p>
-        </w:tc>
-        <w:tc>
-          <w:tcPr>
-            <w:tcW w:w="3510" w:type="dxa"/>
-            <w:tcBorders>
-              <w:bottom w:val="single" w:sz="4" w:space="0" w:color="auto"/>
-            </w:tcBorders>
-            <w:noWrap/>
-            <w:hideMark/>
-          </w:tcPr>
-          <w:p>
-            <w:r>
-              <w:t>Final</w:t>
+            <w:pPr>
+              <w:rPr>
+                <w:rFonts w:ascii="Calibri" w:hAnsi="Calibri" w:cs="Calibri"/>
+                <w:color w:val="000000"/>
+              </w:rPr>
+            </w:pPr>
+            <w:r>
+              <w:rPr>
+                <w:rFonts w:ascii="Calibri" w:hAnsi="Calibri" w:cs="Calibri"/>
+                <w:color w:val="000000"/>
+              </w:rPr>
+              <w:t>Take Home Final</w:t>
             </w:r>
           </w:p>
         </w:tc>
       </w:tr>
     </w:tbl>
     <w:p/>
+    <w:p>
+      <w:pPr>
+        <w:pStyle w:val="Heading3"/>
+      </w:pPr>
+      <w:r>
+        <w:t>Technology</w:t>
+      </w:r>
+    </w:p>
+    <w:p>
+      <w:pPr>
+        <w:keepNext/>
+      </w:pPr>
+    </w:p>
+    <w:p>
+      <w:pPr>
+        <w:rPr>
+          <w:i/>
+        </w:rPr>
+      </w:pPr>
+      <w:r>
+        <w:rPr>
+          <w:i/>
+        </w:rPr>
+        <w:t xml:space="preserve">Students will need a laptop or other computer capable of installing and running R and </w:t>
+      </w:r>
+      <w:proofErr w:type="spellStart"/>
+      <w:r>
+        <w:rPr>
+          <w:i/>
+        </w:rPr>
+        <w:t>Rstudio</w:t>
+      </w:r>
+      <w:proofErr w:type="spellEnd"/>
+      <w:r>
+        <w:rPr>
+          <w:i/>
+        </w:rPr>
+        <w:t>.</w:t>
+      </w:r>
+    </w:p>
     <w:p/>
     <w:p>
       <w:pPr>
         <w:pStyle w:val="Heading3"/>
       </w:pPr>
       <w:r>
-        <w:t>Technology</w:t>
-      </w:r>
-    </w:p>
-    <w:p>
-      <w:pPr>
-        <w:keepNext/>
-      </w:pPr>
-    </w:p>
-    <w:p>
-      <w:pPr>
-        <w:rPr>
-          <w:i/>
-        </w:rPr>
-      </w:pPr>
-      <w:r>
-        <w:rPr>
-          <w:i/>
-        </w:rPr>
-        <w:t xml:space="preserve">Students will need a laptop or other computer capable of installing and running R and </w:t>
-      </w:r>
-      <w:proofErr w:type="spellStart"/>
-      <w:r>
-        <w:rPr>
-          <w:i/>
-        </w:rPr>
-        <w:t>Rstudio</w:t>
-      </w:r>
-      <w:proofErr w:type="spellEnd"/>
-      <w:r>
-        <w:rPr>
-          <w:i/>
-        </w:rPr>
-        <w:t>.</w:t>
-      </w:r>
-    </w:p>
-    <w:p/>
-    <w:p>
-      <w:pPr>
-        <w:pStyle w:val="Heading3"/>
-      </w:pPr>
-      <w:r>
-        <w:lastRenderedPageBreak/>
         <w:t>Course website</w:t>
       </w:r>
     </w:p>
@@ -1551,6 +2071,7 @@
         <w:pStyle w:val="Heading2"/>
       </w:pPr>
       <w:r>
+        <w:lastRenderedPageBreak/>
         <w:t>University Policies</w:t>
       </w:r>
     </w:p>
@@ -1759,22 +2280,22 @@
           <w:b/>
           <w:i/>
         </w:rPr>
+        <w:t>NOTE</w:t>
+      </w:r>
+      <w:r>
+        <w:rPr>
+          <w:i/>
+        </w:rPr>
+        <w:t>: Faculty associated with the main campus in College Station should use this Academic Integrity Statement and Policy. Faculty not on the main campus should use the appropriate language and location at their site.</w:t>
+      </w:r>
+    </w:p>
+    <w:p/>
+    <w:p>
+      <w:pPr>
+        <w:pStyle w:val="Heading3"/>
+      </w:pPr>
+      <w:r>
         <w:lastRenderedPageBreak/>
-        <w:t>NOTE</w:t>
-      </w:r>
-      <w:r>
-        <w:rPr>
-          <w:i/>
-        </w:rPr>
-        <w:t>: Faculty associated with the main campus in College Station should use this Academic Integrity Statement and Policy. Faculty not on the main campus should use the appropriate language and location at their site.</w:t>
-      </w:r>
-    </w:p>
-    <w:p/>
-    <w:p>
-      <w:pPr>
-        <w:pStyle w:val="Heading3"/>
-      </w:pPr>
-      <w:r>
         <w:t>Americans with Disabilities Act (ADA) Policy</w:t>
       </w:r>
     </w:p>
@@ -2020,203 +2541,16 @@
     <w:p/>
     <w:p>
       <w:r>
-        <w:t>To promote public safety and protect students, faculty, and staff during the coronavirus pandemic, Texas A&amp;M University has adopted policies and practices for the Fall 2020 academic term to limit virus transmission. Students must observe the following practices while participating in face-to-face courses and course-related activities (office hours, help sessions, transitioning to and between classes, study spaces, academic services, etc.):</w:t>
-      </w:r>
-    </w:p>
-    <w:p/>
-    <w:p>
-      <w:pPr>
-        <w:numPr>
-          <w:ilvl w:val="0"/>
-          <w:numId w:val="8"/>
-        </w:numPr>
-        <w:contextualSpacing/>
-      </w:pPr>
-      <w:r>
-        <w:t xml:space="preserve">Self-monitoring—Students should follow CDC recommendations for self-monitoring. </w:t>
-      </w:r>
-      <w:r>
-        <w:rPr>
-          <w:b/>
-        </w:rPr>
-        <w:t>Students who have a fever or exhibit symptoms of COVID-19 should participate in class remotely and should not participate in face-to-face instruction.</w:t>
-      </w:r>
-    </w:p>
-    <w:p>
-      <w:pPr>
-        <w:numPr>
-          <w:ilvl w:val="0"/>
-          <w:numId w:val="8"/>
-        </w:numPr>
-        <w:contextualSpacing/>
-      </w:pPr>
-      <w:r>
-        <w:t>Face Coverings—</w:t>
-      </w:r>
-      <w:hyperlink r:id="rId21" w:history="1">
-        <w:r>
-          <w:rPr>
-            <w:color w:val="0563C1" w:themeColor="hyperlink"/>
-            <w:u w:val="single"/>
-          </w:rPr>
-          <w:t>Face coverings</w:t>
-        </w:r>
-      </w:hyperlink>
-      <w:r>
-        <w:t xml:space="preserve"> (cloth face covering, surgical mask, etc.) must be properly worn in all non-private spaces including classrooms, teaching laboratories, common spaces such as lobbies and hallways, public study spaces, libraries, academic resource and support offices, and outdoor spaces where 6 feet </w:t>
-      </w:r>
-      <w:r>
-        <w:t xml:space="preserve">of physical distancing is difficult to reliably maintain. Description of face coverings and additional </w:t>
-      </w:r>
-      <w:r>
-        <w:t xml:space="preserve">guidance </w:t>
-      </w:r>
-      <w:r>
-        <w:t>are</w:t>
-      </w:r>
-      <w:r>
-        <w:t xml:space="preserve"> provided in the </w:t>
-      </w:r>
-      <w:hyperlink r:id="rId22" w:history="1">
-        <w:r>
-          <w:rPr>
-            <w:color w:val="0563C1" w:themeColor="hyperlink"/>
-            <w:u w:val="single"/>
-          </w:rPr>
-          <w:t>Face Covering policy</w:t>
-        </w:r>
-      </w:hyperlink>
-      <w:r>
-        <w:t xml:space="preserve"> and </w:t>
-      </w:r>
-      <w:hyperlink r:id="rId23" w:history="1">
-        <w:r>
-          <w:rPr>
-            <w:color w:val="0563C1" w:themeColor="hyperlink"/>
-            <w:u w:val="single"/>
-          </w:rPr>
-          <w:t>Frequently Asked Questions (FAQ)</w:t>
-        </w:r>
-      </w:hyperlink>
-      <w:r>
-        <w:t xml:space="preserve"> available on the </w:t>
-      </w:r>
-      <w:hyperlink r:id="rId24" w:history="1">
-        <w:r>
-          <w:rPr>
-            <w:color w:val="0563C1" w:themeColor="hyperlink"/>
-            <w:u w:val="single"/>
-          </w:rPr>
-          <w:t>Provost website</w:t>
-        </w:r>
-      </w:hyperlink>
-      <w:r>
-        <w:t>.</w:t>
-      </w:r>
-    </w:p>
-    <w:p>
-      <w:pPr>
-        <w:numPr>
-          <w:ilvl w:val="0"/>
-          <w:numId w:val="8"/>
-        </w:numPr>
-        <w:contextualSpacing/>
-      </w:pPr>
-      <w:r>
-        <w:t>Physical Distancing—Physical distancing must be maintained between students, instructors, and others in course and course-related activities.</w:t>
-      </w:r>
-    </w:p>
-    <w:p>
-      <w:pPr>
-        <w:numPr>
-          <w:ilvl w:val="0"/>
-          <w:numId w:val="8"/>
-        </w:numPr>
-        <w:contextualSpacing/>
-      </w:pPr>
-      <w:r>
-        <w:t>Classroom Ingress/Egress—Students must follow marked pathways for entering and exiting classrooms and other teaching spaces. Leave classrooms promptly after course activities have concluded. Do not congregate in hallways and maintain 6-foot physical distancing when waiting to enter classrooms and other instructional spaces.</w:t>
-      </w:r>
-    </w:p>
-    <w:p>
-      <w:pPr>
-        <w:numPr>
-          <w:ilvl w:val="0"/>
-          <w:numId w:val="8"/>
-        </w:numPr>
-        <w:contextualSpacing/>
-      </w:pPr>
-      <w:r>
-        <w:t xml:space="preserve">To attend a face-to-face class, students must wear a face covering (or a face shield if they have an exemption letter). If a student refuses to wear a face covering, the instructor should ask the student to leave and join the class remotely. If the student does not leave the class, the faculty member should report that student to the </w:t>
-      </w:r>
-      <w:hyperlink r:id="rId25" w:history="1">
-        <w:r>
-          <w:rPr>
-            <w:rStyle w:val="Hyperlink"/>
-          </w:rPr>
-          <w:t>Student Conduct office</w:t>
-        </w:r>
-      </w:hyperlink>
-      <w:r>
-        <w:t xml:space="preserve"> for sanctions. Additionally, the faculty member may choose to teach that day’s class remotely for all students.</w:t>
-      </w:r>
-    </w:p>
-    <w:p/>
-    <w:p>
-      <w:pPr>
-        <w:pStyle w:val="Heading4"/>
-      </w:pPr>
-      <w:r>
-        <w:t>Personal Illness and Quarantine</w:t>
-      </w:r>
-    </w:p>
-    <w:p/>
-    <w:p>
-      <w:r>
-        <w:lastRenderedPageBreak/>
-        <w:t xml:space="preserve">Students required to quarantine must participate in courses and course-related activities remotely and </w:t>
-      </w:r>
-      <w:r>
-        <w:rPr>
-          <w:b/>
-        </w:rPr>
-        <w:t>must not attend face-to-face course activities</w:t>
-      </w:r>
-      <w:r>
-        <w:t>. Students should notify their instructors of the quarantine requirement. Students under quarantine are expected to participate in courses and complete graded work unless they have symptoms that are too severe to participate in course activities.</w:t>
-      </w:r>
-    </w:p>
-    <w:p/>
-    <w:p>
-      <w:r>
-        <w:t xml:space="preserve">Students experiencing personal injury or Illness that is too severe for the student to attend class qualify for an excused absence (See </w:t>
-      </w:r>
-      <w:hyperlink r:id="rId26" w:history="1">
-        <w:r>
-          <w:rPr>
-            <w:rStyle w:val="Hyperlink"/>
-          </w:rPr>
-          <w:t>Student Rule 7, Section 7.2.2</w:t>
-        </w:r>
-      </w:hyperlink>
-      <w:r>
-        <w:t xml:space="preserve">.) To receive an excused absence, students must comply with the documentation and notification guidelines outlined in Student Rule 7. While Student Rule 7, Section 7.3.2.1, indicates a medical confirmation note from the student’s medical provider is preferred, </w:t>
-      </w:r>
-      <w:r>
-        <w:rPr>
-          <w:b/>
-        </w:rPr>
-        <w:t>for Fall 2020 only, students may use the Explanatory Statement for Absence from Class form in lieu of a medical confirmation. Students must submit the Explanatory Statement for Absence from Class within two business days after the last date of absence.</w:t>
-      </w:r>
-    </w:p>
-    <w:p/>
+        <w:t>To help protect Aggieland and stop the spread of COVID-19, Texas A&amp;M University urges students to be vaccinated and to wear masks in classrooms and all other academic facilities on campus, including labs. Doing so exemplifies the Aggie Core Values of respect, leadership, integrity, and selfless service by putting community concerns above individual preferences. COVID-19 vaccines and masking — regardless of vaccination status — have been shown to be safe and effective at reducing spread to others, infection, hospitalization, and death.</w:t>
+      </w:r>
+    </w:p>
     <w:sectPr>
-      <w:headerReference w:type="even" r:id="rId27"/>
-      <w:headerReference w:type="default" r:id="rId28"/>
-      <w:footerReference w:type="even" r:id="rId29"/>
-      <w:footerReference w:type="default" r:id="rId30"/>
-      <w:headerReference w:type="first" r:id="rId31"/>
-      <w:footerReference w:type="first" r:id="rId32"/>
+      <w:headerReference w:type="even" r:id="rId21"/>
+      <w:headerReference w:type="default" r:id="rId22"/>
+      <w:footerReference w:type="even" r:id="rId23"/>
+      <w:footerReference w:type="default" r:id="rId24"/>
+      <w:headerReference w:type="first" r:id="rId25"/>
+      <w:footerReference w:type="first" r:id="rId26"/>
       <w:pgSz w:w="12240" w:h="15840"/>
       <w:pgMar w:top="1440" w:right="1440" w:bottom="1440" w:left="1440" w:header="720" w:footer="720" w:gutter="0"/>
       <w:cols w:space="720"/>
@@ -2227,7 +2561,7 @@
 </file>
 
 <file path=word/endnotes.xml><?xml version="1.0" encoding="utf-8"?>
-<w:endnotes xmlns:wpc="http://schemas.microsoft.com/office/word/2010/wordprocessingCanvas" xmlns:cx="http://schemas.microsoft.com/office/drawing/2014/chartex" xmlns:cx1="http://schemas.microsoft.com/office/drawing/2015/9/8/chartex" xmlns:cx2="http://schemas.microsoft.com/office/drawing/2015/10/21/chartex" xmlns:cx3="http://schemas.microsoft.com/office/drawing/2016/5/9/chartex" xmlns:cx4="http://schemas.microsoft.com/office/drawing/2016/5/10/chartex" xmlns:cx5="http://schemas.microsoft.com/office/drawing/2016/5/11/chartex" xmlns:cx6="http://schemas.microsoft.com/office/drawing/2016/5/12/chartex" xmlns:cx7="http://schemas.microsoft.com/office/drawing/2016/5/13/chartex" xmlns:cx8="http://schemas.microsoft.com/office/drawing/2016/5/14/chartex" xmlns:mc="http://schemas.openxmlformats.org/markup-compatibility/2006" xmlns:aink="http://schemas.microsoft.com/office/drawing/2016/ink" xmlns:am3d="http://schemas.microsoft.com/office/drawing/2017/model3d" xmlns:o="urn:schemas-microsoft-com:office:office" xmlns:r="http://schemas.openxmlformats.org/officeDocument/2006/relationships" xmlns:m="http://schemas.openxmlformats.org/officeDocument/2006/math" xmlns:v="urn:schemas-microsoft-com:vml" xmlns:wp14="http://schemas.microsoft.com/office/word/2010/wordprocessingDrawing" xmlns:wp="http://schemas.openxmlformats.org/drawingml/2006/wordprocessingDrawing" xmlns:w10="urn:schemas-microsoft-com:office:word" xmlns:w="http://schemas.openxmlformats.org/wordprocessingml/2006/main" xmlns:w14="http://schemas.microsoft.com/office/word/2010/wordml" xmlns:w15="http://schemas.microsoft.com/office/word/2012/wordml" xmlns:w16cex="http://schemas.microsoft.com/office/word/2018/wordml/cex" xmlns:w16cid="http://schemas.microsoft.com/office/word/2016/wordml/cid" xmlns:w16="http://schemas.microsoft.com/office/word/2018/wordml" xmlns:w16se="http://schemas.microsoft.com/office/word/2015/wordml/symex" xmlns:wpg="http://schemas.microsoft.com/office/word/2010/wordprocessingGroup" xmlns:wpi="http://schemas.microsoft.com/office/word/2010/wordprocessingInk" xmlns:wne="http://schemas.microsoft.com/office/word/2006/wordml" xmlns:wps="http://schemas.microsoft.com/office/word/2010/wordprocessingShape" mc:Ignorable="w14 w15 w16se w16cid w16 w16cex wp14">
+<w:endnotes xmlns:wpc="http://schemas.microsoft.com/office/word/2010/wordprocessingCanvas" xmlns:cx="http://schemas.microsoft.com/office/drawing/2014/chartex" xmlns:cx1="http://schemas.microsoft.com/office/drawing/2015/9/8/chartex" xmlns:cx2="http://schemas.microsoft.com/office/drawing/2015/10/21/chartex" xmlns:cx3="http://schemas.microsoft.com/office/drawing/2016/5/9/chartex" xmlns:cx4="http://schemas.microsoft.com/office/drawing/2016/5/10/chartex" xmlns:cx5="http://schemas.microsoft.com/office/drawing/2016/5/11/chartex" xmlns:cx6="http://schemas.microsoft.com/office/drawing/2016/5/12/chartex" xmlns:cx7="http://schemas.microsoft.com/office/drawing/2016/5/13/chartex" xmlns:cx8="http://schemas.microsoft.com/office/drawing/2016/5/14/chartex" xmlns:mc="http://schemas.openxmlformats.org/markup-compatibility/2006" xmlns:aink="http://schemas.microsoft.com/office/drawing/2016/ink" xmlns:am3d="http://schemas.microsoft.com/office/drawing/2017/model3d" xmlns:o="urn:schemas-microsoft-com:office:office" xmlns:r="http://schemas.openxmlformats.org/officeDocument/2006/relationships" xmlns:m="http://schemas.openxmlformats.org/officeDocument/2006/math" xmlns:v="urn:schemas-microsoft-com:vml" xmlns:wp14="http://schemas.microsoft.com/office/word/2010/wordprocessingDrawing" xmlns:wp="http://schemas.openxmlformats.org/drawingml/2006/wordprocessingDrawing" xmlns:w10="urn:schemas-microsoft-com:office:word" xmlns:w="http://schemas.openxmlformats.org/wordprocessingml/2006/main" xmlns:w14="http://schemas.microsoft.com/office/word/2010/wordml" xmlns:w15="http://schemas.microsoft.com/office/word/2012/wordml" xmlns:w16cex="http://schemas.microsoft.com/office/word/2018/wordml/cex" xmlns:w16cid="http://schemas.microsoft.com/office/word/2016/wordml/cid" xmlns:w16="http://schemas.microsoft.com/office/word/2018/wordml" xmlns:w16sdtdh="http://schemas.microsoft.com/office/word/2020/wordml/sdtdatahash" xmlns:w16se="http://schemas.microsoft.com/office/word/2015/wordml/symex" xmlns:wpg="http://schemas.microsoft.com/office/word/2010/wordprocessingGroup" xmlns:wpi="http://schemas.microsoft.com/office/word/2010/wordprocessingInk" xmlns:wne="http://schemas.microsoft.com/office/word/2006/wordml" xmlns:wps="http://schemas.microsoft.com/office/word/2010/wordprocessingShape" mc:Ignorable="w14 w15 w16se w16cid w16 w16cex w16sdtdh wp14">
   <w:endnote w:type="separator" w:id="-1">
     <w:p>
       <w:r>
@@ -2246,7 +2580,7 @@
 </file>
 
 <file path=word/footer1.xml><?xml version="1.0" encoding="utf-8"?>
-<w:ftr xmlns:wpc="http://schemas.microsoft.com/office/word/2010/wordprocessingCanvas" xmlns:cx="http://schemas.microsoft.com/office/drawing/2014/chartex" xmlns:cx1="http://schemas.microsoft.com/office/drawing/2015/9/8/chartex" xmlns:cx2="http://schemas.microsoft.com/office/drawing/2015/10/21/chartex" xmlns:cx3="http://schemas.microsoft.com/office/drawing/2016/5/9/chartex" xmlns:cx4="http://schemas.microsoft.com/office/drawing/2016/5/10/chartex" xmlns:cx5="http://schemas.microsoft.com/office/drawing/2016/5/11/chartex" xmlns:cx6="http://schemas.microsoft.com/office/drawing/2016/5/12/chartex" xmlns:cx7="http://schemas.microsoft.com/office/drawing/2016/5/13/chartex" xmlns:cx8="http://schemas.microsoft.com/office/drawing/2016/5/14/chartex" xmlns:mc="http://schemas.openxmlformats.org/markup-compatibility/2006" xmlns:aink="http://schemas.microsoft.com/office/drawing/2016/ink" xmlns:am3d="http://schemas.microsoft.com/office/drawing/2017/model3d" xmlns:o="urn:schemas-microsoft-com:office:office" xmlns:r="http://schemas.openxmlformats.org/officeDocument/2006/relationships" xmlns:m="http://schemas.openxmlformats.org/officeDocument/2006/math" xmlns:v="urn:schemas-microsoft-com:vml" xmlns:wp14="http://schemas.microsoft.com/office/word/2010/wordprocessingDrawing" xmlns:wp="http://schemas.openxmlformats.org/drawingml/2006/wordprocessingDrawing" xmlns:w10="urn:schemas-microsoft-com:office:word" xmlns:w="http://schemas.openxmlformats.org/wordprocessingml/2006/main" xmlns:w14="http://schemas.microsoft.com/office/word/2010/wordml" xmlns:w15="http://schemas.microsoft.com/office/word/2012/wordml" xmlns:w16cex="http://schemas.microsoft.com/office/word/2018/wordml/cex" xmlns:w16cid="http://schemas.microsoft.com/office/word/2016/wordml/cid" xmlns:w16="http://schemas.microsoft.com/office/word/2018/wordml" xmlns:w16se="http://schemas.microsoft.com/office/word/2015/wordml/symex" xmlns:wpg="http://schemas.microsoft.com/office/word/2010/wordprocessingGroup" xmlns:wpi="http://schemas.microsoft.com/office/word/2010/wordprocessingInk" xmlns:wne="http://schemas.microsoft.com/office/word/2006/wordml" xmlns:wps="http://schemas.microsoft.com/office/word/2010/wordprocessingShape" mc:Ignorable="w14 w15 w16se w16cid w16 w16cex wp14">
+<w:ftr xmlns:wpc="http://schemas.microsoft.com/office/word/2010/wordprocessingCanvas" xmlns:cx="http://schemas.microsoft.com/office/drawing/2014/chartex" xmlns:cx1="http://schemas.microsoft.com/office/drawing/2015/9/8/chartex" xmlns:cx2="http://schemas.microsoft.com/office/drawing/2015/10/21/chartex" xmlns:cx3="http://schemas.microsoft.com/office/drawing/2016/5/9/chartex" xmlns:cx4="http://schemas.microsoft.com/office/drawing/2016/5/10/chartex" xmlns:cx5="http://schemas.microsoft.com/office/drawing/2016/5/11/chartex" xmlns:cx6="http://schemas.microsoft.com/office/drawing/2016/5/12/chartex" xmlns:cx7="http://schemas.microsoft.com/office/drawing/2016/5/13/chartex" xmlns:cx8="http://schemas.microsoft.com/office/drawing/2016/5/14/chartex" xmlns:mc="http://schemas.openxmlformats.org/markup-compatibility/2006" xmlns:aink="http://schemas.microsoft.com/office/drawing/2016/ink" xmlns:am3d="http://schemas.microsoft.com/office/drawing/2017/model3d" xmlns:o="urn:schemas-microsoft-com:office:office" xmlns:r="http://schemas.openxmlformats.org/officeDocument/2006/relationships" xmlns:m="http://schemas.openxmlformats.org/officeDocument/2006/math" xmlns:v="urn:schemas-microsoft-com:vml" xmlns:wp14="http://schemas.microsoft.com/office/word/2010/wordprocessingDrawing" xmlns:wp="http://schemas.openxmlformats.org/drawingml/2006/wordprocessingDrawing" xmlns:w10="urn:schemas-microsoft-com:office:word" xmlns:w="http://schemas.openxmlformats.org/wordprocessingml/2006/main" xmlns:w14="http://schemas.microsoft.com/office/word/2010/wordml" xmlns:w15="http://schemas.microsoft.com/office/word/2012/wordml" xmlns:w16cex="http://schemas.microsoft.com/office/word/2018/wordml/cex" xmlns:w16cid="http://schemas.microsoft.com/office/word/2016/wordml/cid" xmlns:w16="http://schemas.microsoft.com/office/word/2018/wordml" xmlns:w16sdtdh="http://schemas.microsoft.com/office/word/2020/wordml/sdtdatahash" xmlns:w16se="http://schemas.microsoft.com/office/word/2015/wordml/symex" xmlns:wpg="http://schemas.microsoft.com/office/word/2010/wordprocessingGroup" xmlns:wpi="http://schemas.microsoft.com/office/word/2010/wordprocessingInk" xmlns:wne="http://schemas.microsoft.com/office/word/2006/wordml" xmlns:wps="http://schemas.microsoft.com/office/word/2010/wordprocessingShape" mc:Ignorable="w14 w15 w16se w16cid w16 w16cex w16sdtdh wp14">
   <w:p>
     <w:pPr>
       <w:pStyle w:val="Footer"/>
@@ -2256,7 +2590,7 @@
 </file>
 
 <file path=word/footer2.xml><?xml version="1.0" encoding="utf-8"?>
-<w:ftr xmlns:wpc="http://schemas.microsoft.com/office/word/2010/wordprocessingCanvas" xmlns:cx="http://schemas.microsoft.com/office/drawing/2014/chartex" xmlns:cx1="http://schemas.microsoft.com/office/drawing/2015/9/8/chartex" xmlns:cx2="http://schemas.microsoft.com/office/drawing/2015/10/21/chartex" xmlns:cx3="http://schemas.microsoft.com/office/drawing/2016/5/9/chartex" xmlns:cx4="http://schemas.microsoft.com/office/drawing/2016/5/10/chartex" xmlns:cx5="http://schemas.microsoft.com/office/drawing/2016/5/11/chartex" xmlns:cx6="http://schemas.microsoft.com/office/drawing/2016/5/12/chartex" xmlns:cx7="http://schemas.microsoft.com/office/drawing/2016/5/13/chartex" xmlns:cx8="http://schemas.microsoft.com/office/drawing/2016/5/14/chartex" xmlns:mc="http://schemas.openxmlformats.org/markup-compatibility/2006" xmlns:aink="http://schemas.microsoft.com/office/drawing/2016/ink" xmlns:am3d="http://schemas.microsoft.com/office/drawing/2017/model3d" xmlns:o="urn:schemas-microsoft-com:office:office" xmlns:r="http://schemas.openxmlformats.org/officeDocument/2006/relationships" xmlns:m="http://schemas.openxmlformats.org/officeDocument/2006/math" xmlns:v="urn:schemas-microsoft-com:vml" xmlns:wp14="http://schemas.microsoft.com/office/word/2010/wordprocessingDrawing" xmlns:wp="http://schemas.openxmlformats.org/drawingml/2006/wordprocessingDrawing" xmlns:w10="urn:schemas-microsoft-com:office:word" xmlns:w="http://schemas.openxmlformats.org/wordprocessingml/2006/main" xmlns:w14="http://schemas.microsoft.com/office/word/2010/wordml" xmlns:w15="http://schemas.microsoft.com/office/word/2012/wordml" xmlns:w16cex="http://schemas.microsoft.com/office/word/2018/wordml/cex" xmlns:w16cid="http://schemas.microsoft.com/office/word/2016/wordml/cid" xmlns:w16="http://schemas.microsoft.com/office/word/2018/wordml" xmlns:w16se="http://schemas.microsoft.com/office/word/2015/wordml/symex" xmlns:wpg="http://schemas.microsoft.com/office/word/2010/wordprocessingGroup" xmlns:wpi="http://schemas.microsoft.com/office/word/2010/wordprocessingInk" xmlns:wne="http://schemas.microsoft.com/office/word/2006/wordml" xmlns:wps="http://schemas.microsoft.com/office/word/2010/wordprocessingShape" mc:Ignorable="w14 w15 w16se w16cid w16 w16cex wp14">
+<w:ftr xmlns:wpc="http://schemas.microsoft.com/office/word/2010/wordprocessingCanvas" xmlns:cx="http://schemas.microsoft.com/office/drawing/2014/chartex" xmlns:cx1="http://schemas.microsoft.com/office/drawing/2015/9/8/chartex" xmlns:cx2="http://schemas.microsoft.com/office/drawing/2015/10/21/chartex" xmlns:cx3="http://schemas.microsoft.com/office/drawing/2016/5/9/chartex" xmlns:cx4="http://schemas.microsoft.com/office/drawing/2016/5/10/chartex" xmlns:cx5="http://schemas.microsoft.com/office/drawing/2016/5/11/chartex" xmlns:cx6="http://schemas.microsoft.com/office/drawing/2016/5/12/chartex" xmlns:cx7="http://schemas.microsoft.com/office/drawing/2016/5/13/chartex" xmlns:cx8="http://schemas.microsoft.com/office/drawing/2016/5/14/chartex" xmlns:mc="http://schemas.openxmlformats.org/markup-compatibility/2006" xmlns:aink="http://schemas.microsoft.com/office/drawing/2016/ink" xmlns:am3d="http://schemas.microsoft.com/office/drawing/2017/model3d" xmlns:o="urn:schemas-microsoft-com:office:office" xmlns:r="http://schemas.openxmlformats.org/officeDocument/2006/relationships" xmlns:m="http://schemas.openxmlformats.org/officeDocument/2006/math" xmlns:v="urn:schemas-microsoft-com:vml" xmlns:wp14="http://schemas.microsoft.com/office/word/2010/wordprocessingDrawing" xmlns:wp="http://schemas.openxmlformats.org/drawingml/2006/wordprocessingDrawing" xmlns:w10="urn:schemas-microsoft-com:office:word" xmlns:w="http://schemas.openxmlformats.org/wordprocessingml/2006/main" xmlns:w14="http://schemas.microsoft.com/office/word/2010/wordml" xmlns:w15="http://schemas.microsoft.com/office/word/2012/wordml" xmlns:w16cex="http://schemas.microsoft.com/office/word/2018/wordml/cex" xmlns:w16cid="http://schemas.microsoft.com/office/word/2016/wordml/cid" xmlns:w16="http://schemas.microsoft.com/office/word/2018/wordml" xmlns:w16sdtdh="http://schemas.microsoft.com/office/word/2020/wordml/sdtdatahash" xmlns:w16se="http://schemas.microsoft.com/office/word/2015/wordml/symex" xmlns:wpg="http://schemas.microsoft.com/office/word/2010/wordprocessingGroup" xmlns:wpi="http://schemas.microsoft.com/office/word/2010/wordprocessingInk" xmlns:wne="http://schemas.microsoft.com/office/word/2006/wordml" xmlns:wps="http://schemas.microsoft.com/office/word/2010/wordprocessingShape" mc:Ignorable="w14 w15 w16se w16cid w16 w16cex w16sdtdh wp14">
   <w:sdt>
     <w:sdtPr>
       <w:rPr>
@@ -2404,7 +2738,7 @@
 </file>
 
 <file path=word/footer3.xml><?xml version="1.0" encoding="utf-8"?>
-<w:ftr xmlns:wpc="http://schemas.microsoft.com/office/word/2010/wordprocessingCanvas" xmlns:cx="http://schemas.microsoft.com/office/drawing/2014/chartex" xmlns:cx1="http://schemas.microsoft.com/office/drawing/2015/9/8/chartex" xmlns:cx2="http://schemas.microsoft.com/office/drawing/2015/10/21/chartex" xmlns:cx3="http://schemas.microsoft.com/office/drawing/2016/5/9/chartex" xmlns:cx4="http://schemas.microsoft.com/office/drawing/2016/5/10/chartex" xmlns:cx5="http://schemas.microsoft.com/office/drawing/2016/5/11/chartex" xmlns:cx6="http://schemas.microsoft.com/office/drawing/2016/5/12/chartex" xmlns:cx7="http://schemas.microsoft.com/office/drawing/2016/5/13/chartex" xmlns:cx8="http://schemas.microsoft.com/office/drawing/2016/5/14/chartex" xmlns:mc="http://schemas.openxmlformats.org/markup-compatibility/2006" xmlns:aink="http://schemas.microsoft.com/office/drawing/2016/ink" xmlns:am3d="http://schemas.microsoft.com/office/drawing/2017/model3d" xmlns:o="urn:schemas-microsoft-com:office:office" xmlns:r="http://schemas.openxmlformats.org/officeDocument/2006/relationships" xmlns:m="http://schemas.openxmlformats.org/officeDocument/2006/math" xmlns:v="urn:schemas-microsoft-com:vml" xmlns:wp14="http://schemas.microsoft.com/office/word/2010/wordprocessingDrawing" xmlns:wp="http://schemas.openxmlformats.org/drawingml/2006/wordprocessingDrawing" xmlns:w10="urn:schemas-microsoft-com:office:word" xmlns:w="http://schemas.openxmlformats.org/wordprocessingml/2006/main" xmlns:w14="http://schemas.microsoft.com/office/word/2010/wordml" xmlns:w15="http://schemas.microsoft.com/office/word/2012/wordml" xmlns:w16cex="http://schemas.microsoft.com/office/word/2018/wordml/cex" xmlns:w16cid="http://schemas.microsoft.com/office/word/2016/wordml/cid" xmlns:w16="http://schemas.microsoft.com/office/word/2018/wordml" xmlns:w16se="http://schemas.microsoft.com/office/word/2015/wordml/symex" xmlns:wpg="http://schemas.microsoft.com/office/word/2010/wordprocessingGroup" xmlns:wpi="http://schemas.microsoft.com/office/word/2010/wordprocessingInk" xmlns:wne="http://schemas.microsoft.com/office/word/2006/wordml" xmlns:wps="http://schemas.microsoft.com/office/word/2010/wordprocessingShape" mc:Ignorable="w14 w15 w16se w16cid w16 w16cex wp14">
+<w:ftr xmlns:wpc="http://schemas.microsoft.com/office/word/2010/wordprocessingCanvas" xmlns:cx="http://schemas.microsoft.com/office/drawing/2014/chartex" xmlns:cx1="http://schemas.microsoft.com/office/drawing/2015/9/8/chartex" xmlns:cx2="http://schemas.microsoft.com/office/drawing/2015/10/21/chartex" xmlns:cx3="http://schemas.microsoft.com/office/drawing/2016/5/9/chartex" xmlns:cx4="http://schemas.microsoft.com/office/drawing/2016/5/10/chartex" xmlns:cx5="http://schemas.microsoft.com/office/drawing/2016/5/11/chartex" xmlns:cx6="http://schemas.microsoft.com/office/drawing/2016/5/12/chartex" xmlns:cx7="http://schemas.microsoft.com/office/drawing/2016/5/13/chartex" xmlns:cx8="http://schemas.microsoft.com/office/drawing/2016/5/14/chartex" xmlns:mc="http://schemas.openxmlformats.org/markup-compatibility/2006" xmlns:aink="http://schemas.microsoft.com/office/drawing/2016/ink" xmlns:am3d="http://schemas.microsoft.com/office/drawing/2017/model3d" xmlns:o="urn:schemas-microsoft-com:office:office" xmlns:r="http://schemas.openxmlformats.org/officeDocument/2006/relationships" xmlns:m="http://schemas.openxmlformats.org/officeDocument/2006/math" xmlns:v="urn:schemas-microsoft-com:vml" xmlns:wp14="http://schemas.microsoft.com/office/word/2010/wordprocessingDrawing" xmlns:wp="http://schemas.openxmlformats.org/drawingml/2006/wordprocessingDrawing" xmlns:w10="urn:schemas-microsoft-com:office:word" xmlns:w="http://schemas.openxmlformats.org/wordprocessingml/2006/main" xmlns:w14="http://schemas.microsoft.com/office/word/2010/wordml" xmlns:w15="http://schemas.microsoft.com/office/word/2012/wordml" xmlns:w16cex="http://schemas.microsoft.com/office/word/2018/wordml/cex" xmlns:w16cid="http://schemas.microsoft.com/office/word/2016/wordml/cid" xmlns:w16="http://schemas.microsoft.com/office/word/2018/wordml" xmlns:w16sdtdh="http://schemas.microsoft.com/office/word/2020/wordml/sdtdatahash" xmlns:w16se="http://schemas.microsoft.com/office/word/2015/wordml/symex" xmlns:wpg="http://schemas.microsoft.com/office/word/2010/wordprocessingGroup" xmlns:wpi="http://schemas.microsoft.com/office/word/2010/wordprocessingInk" xmlns:wne="http://schemas.microsoft.com/office/word/2006/wordml" xmlns:wps="http://schemas.microsoft.com/office/word/2010/wordprocessingShape" mc:Ignorable="w14 w15 w16se w16cid w16 w16cex w16sdtdh wp14">
   <w:p>
     <w:pPr>
       <w:pStyle w:val="Footer"/>
@@ -2414,7 +2748,7 @@
 </file>
 
 <file path=word/footnotes.xml><?xml version="1.0" encoding="utf-8"?>
-<w:footnotes xmlns:wpc="http://schemas.microsoft.com/office/word/2010/wordprocessingCanvas" xmlns:cx="http://schemas.microsoft.com/office/drawing/2014/chartex" xmlns:cx1="http://schemas.microsoft.com/office/drawing/2015/9/8/chartex" xmlns:cx2="http://schemas.microsoft.com/office/drawing/2015/10/21/chartex" xmlns:cx3="http://schemas.microsoft.com/office/drawing/2016/5/9/chartex" xmlns:cx4="http://schemas.microsoft.com/office/drawing/2016/5/10/chartex" xmlns:cx5="http://schemas.microsoft.com/office/drawing/2016/5/11/chartex" xmlns:cx6="http://schemas.microsoft.com/office/drawing/2016/5/12/chartex" xmlns:cx7="http://schemas.microsoft.com/office/drawing/2016/5/13/chartex" xmlns:cx8="http://schemas.microsoft.com/office/drawing/2016/5/14/chartex" xmlns:mc="http://schemas.openxmlformats.org/markup-compatibility/2006" xmlns:aink="http://schemas.microsoft.com/office/drawing/2016/ink" xmlns:am3d="http://schemas.microsoft.com/office/drawing/2017/model3d" xmlns:o="urn:schemas-microsoft-com:office:office" xmlns:r="http://schemas.openxmlformats.org/officeDocument/2006/relationships" xmlns:m="http://schemas.openxmlformats.org/officeDocument/2006/math" xmlns:v="urn:schemas-microsoft-com:vml" xmlns:wp14="http://schemas.microsoft.com/office/word/2010/wordprocessingDrawing" xmlns:wp="http://schemas.openxmlformats.org/drawingml/2006/wordprocessingDrawing" xmlns:w10="urn:schemas-microsoft-com:office:word" xmlns:w="http://schemas.openxmlformats.org/wordprocessingml/2006/main" xmlns:w14="http://schemas.microsoft.com/office/word/2010/wordml" xmlns:w15="http://schemas.microsoft.com/office/word/2012/wordml" xmlns:w16cex="http://schemas.microsoft.com/office/word/2018/wordml/cex" xmlns:w16cid="http://schemas.microsoft.com/office/word/2016/wordml/cid" xmlns:w16="http://schemas.microsoft.com/office/word/2018/wordml" xmlns:w16se="http://schemas.microsoft.com/office/word/2015/wordml/symex" xmlns:wpg="http://schemas.microsoft.com/office/word/2010/wordprocessingGroup" xmlns:wpi="http://schemas.microsoft.com/office/word/2010/wordprocessingInk" xmlns:wne="http://schemas.microsoft.com/office/word/2006/wordml" xmlns:wps="http://schemas.microsoft.com/office/word/2010/wordprocessingShape" mc:Ignorable="w14 w15 w16se w16cid w16 w16cex wp14">
+<w:footnotes xmlns:wpc="http://schemas.microsoft.com/office/word/2010/wordprocessingCanvas" xmlns:cx="http://schemas.microsoft.com/office/drawing/2014/chartex" xmlns:cx1="http://schemas.microsoft.com/office/drawing/2015/9/8/chartex" xmlns:cx2="http://schemas.microsoft.com/office/drawing/2015/10/21/chartex" xmlns:cx3="http://schemas.microsoft.com/office/drawing/2016/5/9/chartex" xmlns:cx4="http://schemas.microsoft.com/office/drawing/2016/5/10/chartex" xmlns:cx5="http://schemas.microsoft.com/office/drawing/2016/5/11/chartex" xmlns:cx6="http://schemas.microsoft.com/office/drawing/2016/5/12/chartex" xmlns:cx7="http://schemas.microsoft.com/office/drawing/2016/5/13/chartex" xmlns:cx8="http://schemas.microsoft.com/office/drawing/2016/5/14/chartex" xmlns:mc="http://schemas.openxmlformats.org/markup-compatibility/2006" xmlns:aink="http://schemas.microsoft.com/office/drawing/2016/ink" xmlns:am3d="http://schemas.microsoft.com/office/drawing/2017/model3d" xmlns:o="urn:schemas-microsoft-com:office:office" xmlns:r="http://schemas.openxmlformats.org/officeDocument/2006/relationships" xmlns:m="http://schemas.openxmlformats.org/officeDocument/2006/math" xmlns:v="urn:schemas-microsoft-com:vml" xmlns:wp14="http://schemas.microsoft.com/office/word/2010/wordprocessingDrawing" xmlns:wp="http://schemas.openxmlformats.org/drawingml/2006/wordprocessingDrawing" xmlns:w10="urn:schemas-microsoft-com:office:word" xmlns:w="http://schemas.openxmlformats.org/wordprocessingml/2006/main" xmlns:w14="http://schemas.microsoft.com/office/word/2010/wordml" xmlns:w15="http://schemas.microsoft.com/office/word/2012/wordml" xmlns:w16cex="http://schemas.microsoft.com/office/word/2018/wordml/cex" xmlns:w16cid="http://schemas.microsoft.com/office/word/2016/wordml/cid" xmlns:w16="http://schemas.microsoft.com/office/word/2018/wordml" xmlns:w16sdtdh="http://schemas.microsoft.com/office/word/2020/wordml/sdtdatahash" xmlns:w16se="http://schemas.microsoft.com/office/word/2015/wordml/symex" xmlns:wpg="http://schemas.microsoft.com/office/word/2010/wordprocessingGroup" xmlns:wpi="http://schemas.microsoft.com/office/word/2010/wordprocessingInk" xmlns:wne="http://schemas.microsoft.com/office/word/2006/wordml" xmlns:wps="http://schemas.microsoft.com/office/word/2010/wordprocessingShape" mc:Ignorable="w14 w15 w16se w16cid w16 w16cex w16sdtdh wp14">
   <w:footnote w:type="separator" w:id="-1">
     <w:p>
       <w:r>
@@ -2433,7 +2767,7 @@
 </file>
 
 <file path=word/header1.xml><?xml version="1.0" encoding="utf-8"?>
-<w:hdr xmlns:wpc="http://schemas.microsoft.com/office/word/2010/wordprocessingCanvas" xmlns:cx="http://schemas.microsoft.com/office/drawing/2014/chartex" xmlns:cx1="http://schemas.microsoft.com/office/drawing/2015/9/8/chartex" xmlns:cx2="http://schemas.microsoft.com/office/drawing/2015/10/21/chartex" xmlns:cx3="http://schemas.microsoft.com/office/drawing/2016/5/9/chartex" xmlns:cx4="http://schemas.microsoft.com/office/drawing/2016/5/10/chartex" xmlns:cx5="http://schemas.microsoft.com/office/drawing/2016/5/11/chartex" xmlns:cx6="http://schemas.microsoft.com/office/drawing/2016/5/12/chartex" xmlns:cx7="http://schemas.microsoft.com/office/drawing/2016/5/13/chartex" xmlns:cx8="http://schemas.microsoft.com/office/drawing/2016/5/14/chartex" xmlns:mc="http://schemas.openxmlformats.org/markup-compatibility/2006" xmlns:aink="http://schemas.microsoft.com/office/drawing/2016/ink" xmlns:am3d="http://schemas.microsoft.com/office/drawing/2017/model3d" xmlns:o="urn:schemas-microsoft-com:office:office" xmlns:r="http://schemas.openxmlformats.org/officeDocument/2006/relationships" xmlns:m="http://schemas.openxmlformats.org/officeDocument/2006/math" xmlns:v="urn:schemas-microsoft-com:vml" xmlns:wp14="http://schemas.microsoft.com/office/word/2010/wordprocessingDrawing" xmlns:wp="http://schemas.openxmlformats.org/drawingml/2006/wordprocessingDrawing" xmlns:w10="urn:schemas-microsoft-com:office:word" xmlns:w="http://schemas.openxmlformats.org/wordprocessingml/2006/main" xmlns:w14="http://schemas.microsoft.com/office/word/2010/wordml" xmlns:w15="http://schemas.microsoft.com/office/word/2012/wordml" xmlns:w16cex="http://schemas.microsoft.com/office/word/2018/wordml/cex" xmlns:w16cid="http://schemas.microsoft.com/office/word/2016/wordml/cid" xmlns:w16="http://schemas.microsoft.com/office/word/2018/wordml" xmlns:w16se="http://schemas.microsoft.com/office/word/2015/wordml/symex" xmlns:wpg="http://schemas.microsoft.com/office/word/2010/wordprocessingGroup" xmlns:wpi="http://schemas.microsoft.com/office/word/2010/wordprocessingInk" xmlns:wne="http://schemas.microsoft.com/office/word/2006/wordml" xmlns:wps="http://schemas.microsoft.com/office/word/2010/wordprocessingShape" mc:Ignorable="w14 w15 w16se w16cid w16 w16cex wp14">
+<w:hdr xmlns:wpc="http://schemas.microsoft.com/office/word/2010/wordprocessingCanvas" xmlns:cx="http://schemas.microsoft.com/office/drawing/2014/chartex" xmlns:cx1="http://schemas.microsoft.com/office/drawing/2015/9/8/chartex" xmlns:cx2="http://schemas.microsoft.com/office/drawing/2015/10/21/chartex" xmlns:cx3="http://schemas.microsoft.com/office/drawing/2016/5/9/chartex" xmlns:cx4="http://schemas.microsoft.com/office/drawing/2016/5/10/chartex" xmlns:cx5="http://schemas.microsoft.com/office/drawing/2016/5/11/chartex" xmlns:cx6="http://schemas.microsoft.com/office/drawing/2016/5/12/chartex" xmlns:cx7="http://schemas.microsoft.com/office/drawing/2016/5/13/chartex" xmlns:cx8="http://schemas.microsoft.com/office/drawing/2016/5/14/chartex" xmlns:mc="http://schemas.openxmlformats.org/markup-compatibility/2006" xmlns:aink="http://schemas.microsoft.com/office/drawing/2016/ink" xmlns:am3d="http://schemas.microsoft.com/office/drawing/2017/model3d" xmlns:o="urn:schemas-microsoft-com:office:office" xmlns:r="http://schemas.openxmlformats.org/officeDocument/2006/relationships" xmlns:m="http://schemas.openxmlformats.org/officeDocument/2006/math" xmlns:v="urn:schemas-microsoft-com:vml" xmlns:wp14="http://schemas.microsoft.com/office/word/2010/wordprocessingDrawing" xmlns:wp="http://schemas.openxmlformats.org/drawingml/2006/wordprocessingDrawing" xmlns:w10="urn:schemas-microsoft-com:office:word" xmlns:w="http://schemas.openxmlformats.org/wordprocessingml/2006/main" xmlns:w14="http://schemas.microsoft.com/office/word/2010/wordml" xmlns:w15="http://schemas.microsoft.com/office/word/2012/wordml" xmlns:w16cex="http://schemas.microsoft.com/office/word/2018/wordml/cex" xmlns:w16cid="http://schemas.microsoft.com/office/word/2016/wordml/cid" xmlns:w16="http://schemas.microsoft.com/office/word/2018/wordml" xmlns:w16sdtdh="http://schemas.microsoft.com/office/word/2020/wordml/sdtdatahash" xmlns:w16se="http://schemas.microsoft.com/office/word/2015/wordml/symex" xmlns:wpg="http://schemas.microsoft.com/office/word/2010/wordprocessingGroup" xmlns:wpi="http://schemas.microsoft.com/office/word/2010/wordprocessingInk" xmlns:wne="http://schemas.microsoft.com/office/word/2006/wordml" xmlns:wps="http://schemas.microsoft.com/office/word/2010/wordprocessingShape" mc:Ignorable="w14 w15 w16se w16cid w16 w16cex w16sdtdh wp14">
   <w:p>
     <w:pPr>
       <w:pStyle w:val="Header"/>
@@ -2443,7 +2777,7 @@
 </file>
 
 <file path=word/header2.xml><?xml version="1.0" encoding="utf-8"?>
-<w:hdr xmlns:wpc="http://schemas.microsoft.com/office/word/2010/wordprocessingCanvas" xmlns:cx="http://schemas.microsoft.com/office/drawing/2014/chartex" xmlns:cx1="http://schemas.microsoft.com/office/drawing/2015/9/8/chartex" xmlns:cx2="http://schemas.microsoft.com/office/drawing/2015/10/21/chartex" xmlns:cx3="http://schemas.microsoft.com/office/drawing/2016/5/9/chartex" xmlns:cx4="http://schemas.microsoft.com/office/drawing/2016/5/10/chartex" xmlns:cx5="http://schemas.microsoft.com/office/drawing/2016/5/11/chartex" xmlns:cx6="http://schemas.microsoft.com/office/drawing/2016/5/12/chartex" xmlns:cx7="http://schemas.microsoft.com/office/drawing/2016/5/13/chartex" xmlns:cx8="http://schemas.microsoft.com/office/drawing/2016/5/14/chartex" xmlns:mc="http://schemas.openxmlformats.org/markup-compatibility/2006" xmlns:aink="http://schemas.microsoft.com/office/drawing/2016/ink" xmlns:am3d="http://schemas.microsoft.com/office/drawing/2017/model3d" xmlns:o="urn:schemas-microsoft-com:office:office" xmlns:r="http://schemas.openxmlformats.org/officeDocument/2006/relationships" xmlns:m="http://schemas.openxmlformats.org/officeDocument/2006/math" xmlns:v="urn:schemas-microsoft-com:vml" xmlns:wp14="http://schemas.microsoft.com/office/word/2010/wordprocessingDrawing" xmlns:wp="http://schemas.openxmlformats.org/drawingml/2006/wordprocessingDrawing" xmlns:w10="urn:schemas-microsoft-com:office:word" xmlns:w="http://schemas.openxmlformats.org/wordprocessingml/2006/main" xmlns:w14="http://schemas.microsoft.com/office/word/2010/wordml" xmlns:w15="http://schemas.microsoft.com/office/word/2012/wordml" xmlns:w16cex="http://schemas.microsoft.com/office/word/2018/wordml/cex" xmlns:w16cid="http://schemas.microsoft.com/office/word/2016/wordml/cid" xmlns:w16="http://schemas.microsoft.com/office/word/2018/wordml" xmlns:w16se="http://schemas.microsoft.com/office/word/2015/wordml/symex" xmlns:wpg="http://schemas.microsoft.com/office/word/2010/wordprocessingGroup" xmlns:wpi="http://schemas.microsoft.com/office/word/2010/wordprocessingInk" xmlns:wne="http://schemas.microsoft.com/office/word/2006/wordml" xmlns:wps="http://schemas.microsoft.com/office/word/2010/wordprocessingShape" mc:Ignorable="w14 w15 w16se w16cid w16 w16cex wp14">
+<w:hdr xmlns:wpc="http://schemas.microsoft.com/office/word/2010/wordprocessingCanvas" xmlns:cx="http://schemas.microsoft.com/office/drawing/2014/chartex" xmlns:cx1="http://schemas.microsoft.com/office/drawing/2015/9/8/chartex" xmlns:cx2="http://schemas.microsoft.com/office/drawing/2015/10/21/chartex" xmlns:cx3="http://schemas.microsoft.com/office/drawing/2016/5/9/chartex" xmlns:cx4="http://schemas.microsoft.com/office/drawing/2016/5/10/chartex" xmlns:cx5="http://schemas.microsoft.com/office/drawing/2016/5/11/chartex" xmlns:cx6="http://schemas.microsoft.com/office/drawing/2016/5/12/chartex" xmlns:cx7="http://schemas.microsoft.com/office/drawing/2016/5/13/chartex" xmlns:cx8="http://schemas.microsoft.com/office/drawing/2016/5/14/chartex" xmlns:mc="http://schemas.openxmlformats.org/markup-compatibility/2006" xmlns:aink="http://schemas.microsoft.com/office/drawing/2016/ink" xmlns:am3d="http://schemas.microsoft.com/office/drawing/2017/model3d" xmlns:o="urn:schemas-microsoft-com:office:office" xmlns:r="http://schemas.openxmlformats.org/officeDocument/2006/relationships" xmlns:m="http://schemas.openxmlformats.org/officeDocument/2006/math" xmlns:v="urn:schemas-microsoft-com:vml" xmlns:wp14="http://schemas.microsoft.com/office/word/2010/wordprocessingDrawing" xmlns:wp="http://schemas.openxmlformats.org/drawingml/2006/wordprocessingDrawing" xmlns:w10="urn:schemas-microsoft-com:office:word" xmlns:w="http://schemas.openxmlformats.org/wordprocessingml/2006/main" xmlns:w14="http://schemas.microsoft.com/office/word/2010/wordml" xmlns:w15="http://schemas.microsoft.com/office/word/2012/wordml" xmlns:w16cex="http://schemas.microsoft.com/office/word/2018/wordml/cex" xmlns:w16cid="http://schemas.microsoft.com/office/word/2016/wordml/cid" xmlns:w16="http://schemas.microsoft.com/office/word/2018/wordml" xmlns:w16sdtdh="http://schemas.microsoft.com/office/word/2020/wordml/sdtdatahash" xmlns:w16se="http://schemas.microsoft.com/office/word/2015/wordml/symex" xmlns:wpg="http://schemas.microsoft.com/office/word/2010/wordprocessingGroup" xmlns:wpi="http://schemas.microsoft.com/office/word/2010/wordprocessingInk" xmlns:wne="http://schemas.microsoft.com/office/word/2006/wordml" xmlns:wps="http://schemas.microsoft.com/office/word/2010/wordprocessingShape" mc:Ignorable="w14 w15 w16se w16cid w16 w16cex w16sdtdh wp14">
   <w:p>
     <w:pPr>
       <w:pStyle w:val="Header"/>
@@ -2453,7 +2787,7 @@
 </file>
 
 <file path=word/header3.xml><?xml version="1.0" encoding="utf-8"?>
-<w:hdr xmlns:wpc="http://schemas.microsoft.com/office/word/2010/wordprocessingCanvas" xmlns:cx="http://schemas.microsoft.com/office/drawing/2014/chartex" xmlns:cx1="http://schemas.microsoft.com/office/drawing/2015/9/8/chartex" xmlns:cx2="http://schemas.microsoft.com/office/drawing/2015/10/21/chartex" xmlns:cx3="http://schemas.microsoft.com/office/drawing/2016/5/9/chartex" xmlns:cx4="http://schemas.microsoft.com/office/drawing/2016/5/10/chartex" xmlns:cx5="http://schemas.microsoft.com/office/drawing/2016/5/11/chartex" xmlns:cx6="http://schemas.microsoft.com/office/drawing/2016/5/12/chartex" xmlns:cx7="http://schemas.microsoft.com/office/drawing/2016/5/13/chartex" xmlns:cx8="http://schemas.microsoft.com/office/drawing/2016/5/14/chartex" xmlns:mc="http://schemas.openxmlformats.org/markup-compatibility/2006" xmlns:aink="http://schemas.microsoft.com/office/drawing/2016/ink" xmlns:am3d="http://schemas.microsoft.com/office/drawing/2017/model3d" xmlns:o="urn:schemas-microsoft-com:office:office" xmlns:r="http://schemas.openxmlformats.org/officeDocument/2006/relationships" xmlns:m="http://schemas.openxmlformats.org/officeDocument/2006/math" xmlns:v="urn:schemas-microsoft-com:vml" xmlns:wp14="http://schemas.microsoft.com/office/word/2010/wordprocessingDrawing" xmlns:wp="http://schemas.openxmlformats.org/drawingml/2006/wordprocessingDrawing" xmlns:w10="urn:schemas-microsoft-com:office:word" xmlns:w="http://schemas.openxmlformats.org/wordprocessingml/2006/main" xmlns:w14="http://schemas.microsoft.com/office/word/2010/wordml" xmlns:w15="http://schemas.microsoft.com/office/word/2012/wordml" xmlns:w16cex="http://schemas.microsoft.com/office/word/2018/wordml/cex" xmlns:w16cid="http://schemas.microsoft.com/office/word/2016/wordml/cid" xmlns:w16="http://schemas.microsoft.com/office/word/2018/wordml" xmlns:w16se="http://schemas.microsoft.com/office/word/2015/wordml/symex" xmlns:wpg="http://schemas.microsoft.com/office/word/2010/wordprocessingGroup" xmlns:wpi="http://schemas.microsoft.com/office/word/2010/wordprocessingInk" xmlns:wne="http://schemas.microsoft.com/office/word/2006/wordml" xmlns:wps="http://schemas.microsoft.com/office/word/2010/wordprocessingShape" mc:Ignorable="w14 w15 w16se w16cid w16 w16cex wp14">
+<w:hdr xmlns:wpc="http://schemas.microsoft.com/office/word/2010/wordprocessingCanvas" xmlns:cx="http://schemas.microsoft.com/office/drawing/2014/chartex" xmlns:cx1="http://schemas.microsoft.com/office/drawing/2015/9/8/chartex" xmlns:cx2="http://schemas.microsoft.com/office/drawing/2015/10/21/chartex" xmlns:cx3="http://schemas.microsoft.com/office/drawing/2016/5/9/chartex" xmlns:cx4="http://schemas.microsoft.com/office/drawing/2016/5/10/chartex" xmlns:cx5="http://schemas.microsoft.com/office/drawing/2016/5/11/chartex" xmlns:cx6="http://schemas.microsoft.com/office/drawing/2016/5/12/chartex" xmlns:cx7="http://schemas.microsoft.com/office/drawing/2016/5/13/chartex" xmlns:cx8="http://schemas.microsoft.com/office/drawing/2016/5/14/chartex" xmlns:mc="http://schemas.openxmlformats.org/markup-compatibility/2006" xmlns:aink="http://schemas.microsoft.com/office/drawing/2016/ink" xmlns:am3d="http://schemas.microsoft.com/office/drawing/2017/model3d" xmlns:o="urn:schemas-microsoft-com:office:office" xmlns:r="http://schemas.openxmlformats.org/officeDocument/2006/relationships" xmlns:m="http://schemas.openxmlformats.org/officeDocument/2006/math" xmlns:v="urn:schemas-microsoft-com:vml" xmlns:wp14="http://schemas.microsoft.com/office/word/2010/wordprocessingDrawing" xmlns:wp="http://schemas.openxmlformats.org/drawingml/2006/wordprocessingDrawing" xmlns:w10="urn:schemas-microsoft-com:office:word" xmlns:w="http://schemas.openxmlformats.org/wordprocessingml/2006/main" xmlns:w14="http://schemas.microsoft.com/office/word/2010/wordml" xmlns:w15="http://schemas.microsoft.com/office/word/2012/wordml" xmlns:w16cex="http://schemas.microsoft.com/office/word/2018/wordml/cex" xmlns:w16cid="http://schemas.microsoft.com/office/word/2016/wordml/cid" xmlns:w16="http://schemas.microsoft.com/office/word/2018/wordml" xmlns:w16sdtdh="http://schemas.microsoft.com/office/word/2020/wordml/sdtdatahash" xmlns:w16se="http://schemas.microsoft.com/office/word/2015/wordml/symex" xmlns:wpg="http://schemas.microsoft.com/office/word/2010/wordprocessingGroup" xmlns:wpi="http://schemas.microsoft.com/office/word/2010/wordprocessingInk" xmlns:wne="http://schemas.microsoft.com/office/word/2006/wordml" xmlns:wps="http://schemas.microsoft.com/office/word/2010/wordprocessingShape" mc:Ignorable="w14 w15 w16se w16cid w16 w16cex w16sdtdh wp14">
   <w:p>
     <w:pPr>
       <w:pStyle w:val="Header"/>
@@ -2463,7 +2797,7 @@
 </file>
 
 <file path=word/numbering.xml><?xml version="1.0" encoding="utf-8"?>
-<w:numbering xmlns:wpc="http://schemas.microsoft.com/office/word/2010/wordprocessingCanvas" xmlns:cx="http://schemas.microsoft.com/office/drawing/2014/chartex" xmlns:cx1="http://schemas.microsoft.com/office/drawing/2015/9/8/chartex" xmlns:cx2="http://schemas.microsoft.com/office/drawing/2015/10/21/chartex" xmlns:cx3="http://schemas.microsoft.com/office/drawing/2016/5/9/chartex" xmlns:cx4="http://schemas.microsoft.com/office/drawing/2016/5/10/chartex" xmlns:cx5="http://schemas.microsoft.com/office/drawing/2016/5/11/chartex" xmlns:cx6="http://schemas.microsoft.com/office/drawing/2016/5/12/chartex" xmlns:cx7="http://schemas.microsoft.com/office/drawing/2016/5/13/chartex" xmlns:cx8="http://schemas.microsoft.com/office/drawing/2016/5/14/chartex" xmlns:mc="http://schemas.openxmlformats.org/markup-compatibility/2006" xmlns:aink="http://schemas.microsoft.com/office/drawing/2016/ink" xmlns:am3d="http://schemas.microsoft.com/office/drawing/2017/model3d" xmlns:o="urn:schemas-microsoft-com:office:office" xmlns:r="http://schemas.openxmlformats.org/officeDocument/2006/relationships" xmlns:m="http://schemas.openxmlformats.org/officeDocument/2006/math" xmlns:v="urn:schemas-microsoft-com:vml" xmlns:wp14="http://schemas.microsoft.com/office/word/2010/wordprocessingDrawing" xmlns:wp="http://schemas.openxmlformats.org/drawingml/2006/wordprocessingDrawing" xmlns:w10="urn:schemas-microsoft-com:office:word" xmlns:w="http://schemas.openxmlformats.org/wordprocessingml/2006/main" xmlns:w14="http://schemas.microsoft.com/office/word/2010/wordml" xmlns:w15="http://schemas.microsoft.com/office/word/2012/wordml" xmlns:w16cex="http://schemas.microsoft.com/office/word/2018/wordml/cex" xmlns:w16cid="http://schemas.microsoft.com/office/word/2016/wordml/cid" xmlns:w16="http://schemas.microsoft.com/office/word/2018/wordml" xmlns:w16se="http://schemas.microsoft.com/office/word/2015/wordml/symex" xmlns:wpg="http://schemas.microsoft.com/office/word/2010/wordprocessingGroup" xmlns:wpi="http://schemas.microsoft.com/office/word/2010/wordprocessingInk" xmlns:wne="http://schemas.microsoft.com/office/word/2006/wordml" xmlns:wps="http://schemas.microsoft.com/office/word/2010/wordprocessingShape" mc:Ignorable="w14 w15 w16se w16cid w16 w16cex wp14">
+<w:numbering xmlns:wpc="http://schemas.microsoft.com/office/word/2010/wordprocessingCanvas" xmlns:cx="http://schemas.microsoft.com/office/drawing/2014/chartex" xmlns:cx1="http://schemas.microsoft.com/office/drawing/2015/9/8/chartex" xmlns:cx2="http://schemas.microsoft.com/office/drawing/2015/10/21/chartex" xmlns:cx3="http://schemas.microsoft.com/office/drawing/2016/5/9/chartex" xmlns:cx4="http://schemas.microsoft.com/office/drawing/2016/5/10/chartex" xmlns:cx5="http://schemas.microsoft.com/office/drawing/2016/5/11/chartex" xmlns:cx6="http://schemas.microsoft.com/office/drawing/2016/5/12/chartex" xmlns:cx7="http://schemas.microsoft.com/office/drawing/2016/5/13/chartex" xmlns:cx8="http://schemas.microsoft.com/office/drawing/2016/5/14/chartex" xmlns:mc="http://schemas.openxmlformats.org/markup-compatibility/2006" xmlns:aink="http://schemas.microsoft.com/office/drawing/2016/ink" xmlns:am3d="http://schemas.microsoft.com/office/drawing/2017/model3d" xmlns:o="urn:schemas-microsoft-com:office:office" xmlns:r="http://schemas.openxmlformats.org/officeDocument/2006/relationships" xmlns:m="http://schemas.openxmlformats.org/officeDocument/2006/math" xmlns:v="urn:schemas-microsoft-com:vml" xmlns:wp14="http://schemas.microsoft.com/office/word/2010/wordprocessingDrawing" xmlns:wp="http://schemas.openxmlformats.org/drawingml/2006/wordprocessingDrawing" xmlns:w10="urn:schemas-microsoft-com:office:word" xmlns:w="http://schemas.openxmlformats.org/wordprocessingml/2006/main" xmlns:w14="http://schemas.microsoft.com/office/word/2010/wordml" xmlns:w15="http://schemas.microsoft.com/office/word/2012/wordml" xmlns:w16cex="http://schemas.microsoft.com/office/word/2018/wordml/cex" xmlns:w16cid="http://schemas.microsoft.com/office/word/2016/wordml/cid" xmlns:w16="http://schemas.microsoft.com/office/word/2018/wordml" xmlns:w16sdtdh="http://schemas.microsoft.com/office/word/2020/wordml/sdtdatahash" xmlns:w16se="http://schemas.microsoft.com/office/word/2015/wordml/symex" xmlns:wpg="http://schemas.microsoft.com/office/word/2010/wordprocessingGroup" xmlns:wpi="http://schemas.microsoft.com/office/word/2010/wordprocessingInk" xmlns:wne="http://schemas.microsoft.com/office/word/2006/wordml" xmlns:wps="http://schemas.microsoft.com/office/word/2010/wordprocessingShape" mc:Ignorable="w14 w15 w16se w16cid w16 w16cex w16sdtdh wp14">
   <w:abstractNum w:abstractNumId="0" w15:restartNumberingAfterBreak="0">
     <w:nsid w:val="1C9D7B78"/>
     <w:multiLevelType w:val="hybridMultilevel"/>
@@ -3367,7 +3701,7 @@
 </file>
 
 <file path=word/styles.xml><?xml version="1.0" encoding="utf-8"?>
-<w:styles xmlns:mc="http://schemas.openxmlformats.org/markup-compatibility/2006" xmlns:r="http://schemas.openxmlformats.org/officeDocument/2006/relationships" xmlns:w="http://schemas.openxmlformats.org/wordprocessingml/2006/main" xmlns:w14="http://schemas.microsoft.com/office/word/2010/wordml" xmlns:w15="http://schemas.microsoft.com/office/word/2012/wordml" xmlns:w16cex="http://schemas.microsoft.com/office/word/2018/wordml/cex" xmlns:w16cid="http://schemas.microsoft.com/office/word/2016/wordml/cid" xmlns:w16="http://schemas.microsoft.com/office/word/2018/wordml" xmlns:w16se="http://schemas.microsoft.com/office/word/2015/wordml/symex" mc:Ignorable="w14 w15 w16se w16cid w16 w16cex">
+<w:styles xmlns:mc="http://schemas.openxmlformats.org/markup-compatibility/2006" xmlns:r="http://schemas.openxmlformats.org/officeDocument/2006/relationships" xmlns:w="http://schemas.openxmlformats.org/wordprocessingml/2006/main" xmlns:w14="http://schemas.microsoft.com/office/word/2010/wordml" xmlns:w15="http://schemas.microsoft.com/office/word/2012/wordml" xmlns:w16cex="http://schemas.microsoft.com/office/word/2018/wordml/cex" xmlns:w16cid="http://schemas.microsoft.com/office/word/2016/wordml/cid" xmlns:w16="http://schemas.microsoft.com/office/word/2018/wordml" xmlns:w16sdtdh="http://schemas.microsoft.com/office/word/2020/wordml/sdtdatahash" xmlns:w16se="http://schemas.microsoft.com/office/word/2015/wordml/symex" mc:Ignorable="w14 w15 w16se w16cid w16 w16cex w16sdtdh">
   <w:docDefaults>
     <w:rPrDefault>
       <w:rPr>
@@ -3764,10 +4098,15 @@
   <w:style w:type="paragraph" w:default="1" w:styleId="Normal">
     <w:name w:val="Normal"/>
     <w:qFormat/>
-    <w:rsid w:val="00BE397C"/>
+    <w:rsid w:val="000B2EC7"/>
     <w:pPr>
       <w:spacing w:after="0" w:line="240" w:lineRule="auto"/>
     </w:pPr>
+    <w:rPr>
+      <w:rFonts w:ascii="Times New Roman" w:eastAsia="Times New Roman" w:hAnsi="Times New Roman" w:cs="Times New Roman"/>
+      <w:sz w:val="24"/>
+      <w:szCs w:val="24"/>
+    </w:rPr>
   </w:style>
   <w:style w:type="paragraph" w:styleId="Heading1">
     <w:name w:val="heading 1"/>
@@ -3828,7 +4167,6 @@
       <w:rFonts w:ascii="Cambria" w:eastAsiaTheme="majorEastAsia" w:hAnsi="Cambria" w:cstheme="majorBidi"/>
       <w:color w:val="500000"/>
       <w:sz w:val="26"/>
-      <w:szCs w:val="24"/>
     </w:rPr>
   </w:style>
   <w:style w:type="paragraph" w:styleId="Heading4">
@@ -3850,7 +4188,7 @@
       <w:i/>
       <w:iCs/>
       <w:color w:val="500000"/>
-      <w:sz w:val="24"/>
+      <w:szCs w:val="22"/>
     </w:rPr>
   </w:style>
   <w:style w:type="paragraph" w:styleId="Heading5">
@@ -3872,6 +4210,8 @@
     <w:rPr>
       <w:rFonts w:asciiTheme="majorHAnsi" w:eastAsiaTheme="majorEastAsia" w:hAnsiTheme="majorHAnsi" w:cstheme="majorBidi"/>
       <w:color w:val="500000"/>
+      <w:sz w:val="22"/>
+      <w:szCs w:val="22"/>
     </w:rPr>
   </w:style>
   <w:style w:type="character" w:default="1" w:styleId="DefaultParagraphFont">
@@ -3998,6 +4338,7 @@
     <w:qFormat/>
     <w:rsid w:val="008D7BA8"/>
     <w:rPr>
+      <w:rFonts w:asciiTheme="minorHAnsi" w:eastAsiaTheme="minorHAnsi" w:hAnsiTheme="minorHAnsi" w:cstheme="minorBidi"/>
       <w:i/>
       <w:iCs/>
       <w:color w:val="44546A" w:themeColor="text2"/>
@@ -4038,6 +4379,11 @@
       <w:ind w:left="720"/>
       <w:contextualSpacing/>
     </w:pPr>
+    <w:rPr>
+      <w:rFonts w:asciiTheme="minorHAnsi" w:eastAsiaTheme="minorHAnsi" w:hAnsiTheme="minorHAnsi" w:cstheme="minorBidi"/>
+      <w:sz w:val="22"/>
+      <w:szCs w:val="22"/>
+    </w:rPr>
   </w:style>
   <w:style w:type="paragraph" w:styleId="Header">
     <w:name w:val="header"/>
@@ -4052,6 +4398,11 @@
         <w:tab w:val="right" w:pos="9360"/>
       </w:tabs>
     </w:pPr>
+    <w:rPr>
+      <w:rFonts w:asciiTheme="minorHAnsi" w:eastAsiaTheme="minorHAnsi" w:hAnsiTheme="minorHAnsi" w:cstheme="minorBidi"/>
+      <w:sz w:val="22"/>
+      <w:szCs w:val="22"/>
+    </w:rPr>
   </w:style>
   <w:style w:type="character" w:customStyle="1" w:styleId="HeaderChar">
     <w:name w:val="Header Char"/>
@@ -4073,6 +4424,11 @@
         <w:tab w:val="right" w:pos="9360"/>
       </w:tabs>
     </w:pPr>
+    <w:rPr>
+      <w:rFonts w:asciiTheme="minorHAnsi" w:eastAsiaTheme="minorHAnsi" w:hAnsiTheme="minorHAnsi" w:cstheme="minorBidi"/>
+      <w:sz w:val="22"/>
+      <w:szCs w:val="22"/>
+    </w:rPr>
   </w:style>
   <w:style w:type="character" w:customStyle="1" w:styleId="FooterChar">
     <w:name w:val="Footer Char"/>
@@ -4102,6 +4458,7 @@
     <w:unhideWhenUsed/>
     <w:rsid w:val="00400847"/>
     <w:rPr>
+      <w:rFonts w:asciiTheme="minorHAnsi" w:eastAsiaTheme="minorHAnsi" w:hAnsiTheme="minorHAnsi" w:cstheme="minorBidi"/>
       <w:sz w:val="20"/>
       <w:szCs w:val="20"/>
     </w:rPr>

</xml_diff>